<commit_message>
Review comments lab 4 processed
</commit_message>
<xml_diff>
--- a/lab 4/Lab_4_notes.docx
+++ b/lab 4/Lab_4_notes.docx
@@ -73,16 +73,65 @@
       </w:r>
       <w:proofErr w:type="spellEnd"/>
       <w:r>
-        <w:t xml:space="preserve"> machine up-and-running.  You are logged in under user/password </w:t>
-      </w:r>
-      <w:r>
-        <w:rPr>
-          <w:highlight w:val="yellow"/>
-        </w:rPr>
-        <w:t>developer/welcome1</w:t>
-      </w:r>
-      <w:r>
-        <w:t xml:space="preserve">. </w:t>
+        <w:t xml:space="preserve"> machine up-and-running:</w:t>
+      </w:r>
+    </w:p>
+    <w:p>
+      <w:pPr>
+        <w:pStyle w:val="ListParagraph"/>
+        <w:numPr>
+          <w:ilvl w:val="0"/>
+          <w:numId w:val="14"/>
+        </w:numPr>
+      </w:pPr>
+      <w:r>
+        <w:t>You are logged in under user/password</w:t>
+      </w:r>
+      <w:r>
+        <w:t>:  developer/welcome01</w:t>
+      </w:r>
+    </w:p>
+    <w:p>
+      <w:pPr>
+        <w:pStyle w:val="ListParagraph"/>
+        <w:numPr>
+          <w:ilvl w:val="0"/>
+          <w:numId w:val="14"/>
+        </w:numPr>
+      </w:pPr>
+      <w:r>
+        <w:t xml:space="preserve">You have updated the labs running the </w:t>
+      </w:r>
+      <w:proofErr w:type="spellStart"/>
+      <w:r>
+        <w:rPr>
+          <w:rFonts w:ascii="Courier New" w:hAnsi="Courier New" w:cs="Courier New"/>
+          <w:sz w:val="18"/>
+        </w:rPr>
+        <w:t>git</w:t>
+      </w:r>
+      <w:proofErr w:type="spellEnd"/>
+      <w:r>
+        <w:rPr>
+          <w:rFonts w:ascii="Courier New" w:hAnsi="Courier New" w:cs="Courier New"/>
+          <w:sz w:val="18"/>
+        </w:rPr>
+        <w:t xml:space="preserve"> pull</w:t>
+      </w:r>
+      <w:r>
+        <w:t xml:space="preserve"> command in the lab workspace directory </w:t>
+      </w:r>
+      <w:r>
+        <w:rPr>
+          <w:rFonts w:ascii="Courier New" w:hAnsi="Courier New" w:cs="Courier New"/>
+          <w:sz w:val="18"/>
+        </w:rPr>
+        <w:t>/home/developer/projects/SIGSpringBoot101</w:t>
+      </w:r>
+    </w:p>
+    <w:p>
+      <w:r>
+        <w:t>Note that in this lab, we will NOT use Eclipse STS.</w:t>
       </w:r>
     </w:p>
     <w:p>
@@ -106,7 +155,13 @@
     <w:p/>
     <w:p>
       <w:r>
-        <w:t>We will use the service that we developed in lab 3. You can find that completed code in:</w:t>
+        <w:t>We will use the service that we deve</w:t>
+      </w:r>
+      <w:r>
+        <w:t xml:space="preserve">loped in lab 3. You can find the </w:t>
+      </w:r>
+      <w:r>
+        <w:t>completed code in:</w:t>
       </w:r>
     </w:p>
     <w:p>
@@ -135,7 +190,13 @@
     </w:p>
     <w:p>
       <w:r>
-        <w:t>The following steps will be done:</w:t>
+        <w:t xml:space="preserve">The following steps will be </w:t>
+      </w:r>
+      <w:r>
+        <w:t>taken</w:t>
+      </w:r>
+      <w:r>
+        <w:t>:</w:t>
       </w:r>
     </w:p>
     <w:p>
@@ -147,7 +208,14 @@
         </w:numPr>
       </w:pPr>
       <w:r>
-        <w:t>Step 1: change the maven pom.xml</w:t>
+        <w:t>Step 1: change the M</w:t>
+      </w:r>
+      <w:r>
+        <w:t>aven pom.xml</w:t>
+      </w:r>
+      <w:r>
+        <w:br/>
+        <w:t>The Maven pom.xml has to be changed so it can create a Docker container</w:t>
       </w:r>
     </w:p>
     <w:p>
@@ -166,6 +234,18 @@
         <w:t>Dockerfile</w:t>
       </w:r>
       <w:proofErr w:type="spellEnd"/>
+      <w:r>
+        <w:br/>
+        <w:t xml:space="preserve">The </w:t>
+      </w:r>
+      <w:proofErr w:type="spellStart"/>
+      <w:r>
+        <w:t>Dockerfile</w:t>
+      </w:r>
+      <w:proofErr w:type="spellEnd"/>
+      <w:r>
+        <w:t xml:space="preserve"> contains the Docker container definition</w:t>
+      </w:r>
     </w:p>
     <w:p>
       <w:pPr>
@@ -178,6 +258,10 @@
       <w:r>
         <w:t>Step 3: build the container</w:t>
       </w:r>
+      <w:r>
+        <w:br/>
+        <w:t>Use Maven to create a Docker container</w:t>
+      </w:r>
     </w:p>
     <w:p/>
     <w:p>
@@ -190,20 +274,45 @@
         <w:rPr>
           <w:b/>
         </w:rPr>
-        <w:t>Step 1: change the maven pom.xml</w:t>
-      </w:r>
-    </w:p>
-    <w:p>
-      <w:r>
-        <w:t xml:space="preserve">The maven </w:t>
-      </w:r>
-      <w:proofErr w:type="spellStart"/>
+        <w:t>Ste</w:t>
+      </w:r>
+      <w:r>
+        <w:rPr>
+          <w:b/>
+        </w:rPr>
+        <w:t>p 1: change the M</w:t>
+      </w:r>
+      <w:r>
+        <w:rPr>
+          <w:b/>
+        </w:rPr>
+        <w:t>aven pom.xml</w:t>
+      </w:r>
+    </w:p>
+    <w:p>
+      <w:r>
+        <w:t>The M</w:t>
+      </w:r>
+      <w:r>
+        <w:t xml:space="preserve">aven </w:t>
+      </w:r>
+      <w:r>
+        <w:t xml:space="preserve">file </w:t>
+      </w:r>
       <w:r>
         <w:t>pom</w:t>
       </w:r>
-      <w:proofErr w:type="spellEnd"/>
-      <w:r>
-        <w:t xml:space="preserve"> will have 2 changes:</w:t>
+      <w:r>
+        <w:t>.xml</w:t>
+      </w:r>
+      <w:r>
+        <w:t xml:space="preserve"> will have </w:t>
+      </w:r>
+      <w:r>
+        <w:t xml:space="preserve">to undergo two </w:t>
+      </w:r>
+      <w:r>
+        <w:t>changes:</w:t>
       </w:r>
     </w:p>
     <w:p>
@@ -225,6 +334,9 @@
       <w:r>
         <w:t>’</w:t>
       </w:r>
+      <w:r>
+        <w:t>, that specifies the Docker image prefix name</w:t>
+      </w:r>
     </w:p>
     <w:p>
       <w:pPr>
@@ -240,7 +352,17 @@
     </w:p>
     <w:p>
       <w:r>
-        <w:t>@1:the property line:</w:t>
+        <w:lastRenderedPageBreak/>
+        <w:t>@1:</w:t>
+      </w:r>
+      <w:r>
+        <w:t xml:space="preserve">add </w:t>
+      </w:r>
+      <w:r>
+        <w:t xml:space="preserve">the property </w:t>
+      </w:r>
+      <w:r>
+        <w:t>line in the &lt;properties&gt; tag:</w:t>
       </w:r>
     </w:p>
     <w:p>
@@ -308,7 +430,19 @@
     </w:p>
     <w:p>
       <w:r>
-        <w:t>@2: the plugin:</w:t>
+        <w:t xml:space="preserve">@2: </w:t>
+      </w:r>
+      <w:r>
+        <w:t xml:space="preserve">add </w:t>
+      </w:r>
+      <w:r>
+        <w:t>the plugin</w:t>
+      </w:r>
+      <w:r>
+        <w:t xml:space="preserve"> in the &lt;plugins&gt; tag</w:t>
+      </w:r>
+      <w:r>
+        <w:t>:</w:t>
       </w:r>
     </w:p>
     <w:p>
@@ -325,7 +459,6 @@
           <w:rFonts w:ascii="Courier New" w:hAnsi="Courier New" w:cs="Courier New"/>
           <w:sz w:val="16"/>
         </w:rPr>
-        <w:lastRenderedPageBreak/>
         <w:t xml:space="preserve">            &lt;plugin&gt;</w:t>
       </w:r>
     </w:p>
@@ -547,7 +680,22 @@
     <w:p/>
     <w:p>
       <w:r>
-        <w:t>The above changes can be found in the file:</w:t>
+        <w:t xml:space="preserve">The resulting </w:t>
+      </w:r>
+      <w:r>
+        <w:t>pom</w:t>
+      </w:r>
+      <w:r>
+        <w:t xml:space="preserve">.xml </w:t>
+      </w:r>
+      <w:r>
+        <w:t>file</w:t>
+      </w:r>
+      <w:r>
+        <w:t xml:space="preserve"> can also be found in</w:t>
+      </w:r>
+      <w:r>
+        <w:t>:</w:t>
       </w:r>
     </w:p>
     <w:p>
@@ -569,144 +717,28 @@
           <w:rFonts w:ascii="Courier New" w:hAnsi="Courier New" w:cs="Courier New"/>
           <w:sz w:val="18"/>
         </w:rPr>
-        <w:t>input/</w:t>
+        <w:t>input</w:t>
       </w:r>
       <w:r>
         <w:rPr>
           <w:rFonts w:ascii="Courier New" w:hAnsi="Courier New" w:cs="Courier New"/>
           <w:sz w:val="18"/>
         </w:rPr>
-        <w:t>mvn-changes.txt</w:t>
-      </w:r>
-    </w:p>
-    <w:p>
-      <w:r>
-        <w:t xml:space="preserve">Insert them into the appropriate places in the </w:t>
-      </w:r>
-      <w:proofErr w:type="spellStart"/>
-      <w:r>
-        <w:t>pom</w:t>
-      </w:r>
-      <w:proofErr w:type="spellEnd"/>
-      <w:r>
-        <w:t xml:space="preserve"> file:</w:t>
-      </w:r>
-    </w:p>
-    <w:p>
-      <w:pPr>
-        <w:rPr>
-          <w:rFonts w:ascii="Courier New" w:hAnsi="Courier New" w:cs="Courier New"/>
-          <w:sz w:val="18"/>
-        </w:rPr>
-      </w:pPr>
-      <w:r>
-        <w:rPr>
-          <w:rFonts w:ascii="Courier New" w:hAnsi="Courier New" w:cs="Courier New"/>
-          <w:sz w:val="18"/>
-        </w:rPr>
-        <w:t>/home/developer/projects/SIGSpringBoot101/lab 4/</w:t>
-      </w:r>
-      <w:proofErr w:type="spellStart"/>
-      <w:r>
-        <w:rPr>
-          <w:rFonts w:ascii="Courier New" w:hAnsi="Courier New" w:cs="Courier New"/>
-          <w:sz w:val="18"/>
-        </w:rPr>
-        <w:t>dronebuzzers</w:t>
-      </w:r>
-      <w:proofErr w:type="spellEnd"/>
-      <w:r>
-        <w:rPr>
-          <w:rFonts w:ascii="Courier New" w:hAnsi="Courier New" w:cs="Courier New"/>
-          <w:sz w:val="18"/>
-        </w:rPr>
         <w:t>/pom.xml</w:t>
       </w:r>
     </w:p>
     <w:p>
-      <w:pPr>
-        <w:rPr>
-          <w:rFonts w:ascii="Courier New" w:hAnsi="Courier New" w:cs="Courier New"/>
-          <w:sz w:val="18"/>
-        </w:rPr>
-      </w:pPr>
-      <w:r>
-        <w:rPr>
-          <w:rFonts w:ascii="Courier New" w:hAnsi="Courier New" w:cs="Courier New"/>
-          <w:sz w:val="18"/>
-        </w:rPr>
-        <w:t>/home/developer/projects/SIGSpringBoot101/lab 4/</w:t>
-      </w:r>
-      <w:r>
-        <w:rPr>
-          <w:rFonts w:ascii="Courier New" w:hAnsi="Courier New" w:cs="Courier New"/>
-          <w:sz w:val="18"/>
-        </w:rPr>
-        <w:t>input/</w:t>
-      </w:r>
-      <w:r>
-        <w:rPr>
-          <w:rFonts w:ascii="Courier New" w:hAnsi="Courier New" w:cs="Courier New"/>
-          <w:sz w:val="18"/>
-        </w:rPr>
-        <w:t>mvn-changes.txt</w:t>
-      </w:r>
-    </w:p>
-    <w:p/>
-    <w:p>
-      <w:pPr>
-        <w:rPr>
-          <w:b/>
-        </w:rPr>
-      </w:pPr>
-      <w:r>
-        <w:rPr>
-          <w:b/>
-        </w:rPr>
-        <w:t xml:space="preserve">Step 2: add the </w:t>
-      </w:r>
-      <w:proofErr w:type="spellStart"/>
-      <w:r>
-        <w:rPr>
-          <w:b/>
-        </w:rPr>
-        <w:t>Dockerfile</w:t>
-      </w:r>
-      <w:proofErr w:type="spellEnd"/>
-    </w:p>
-    <w:p>
-      <w:r>
-        <w:t xml:space="preserve">In order to build a Docker container, we need a file named </w:t>
-      </w:r>
-      <w:proofErr w:type="spellStart"/>
-      <w:r>
-        <w:t>Dockerfile</w:t>
-      </w:r>
-      <w:proofErr w:type="spellEnd"/>
-      <w:r>
-        <w:t xml:space="preserve"> that specifies the container. </w:t>
-      </w:r>
-    </w:p>
-    <w:p>
-      <w:r>
-        <w:t xml:space="preserve">Copy the </w:t>
-      </w:r>
-      <w:proofErr w:type="spellStart"/>
-      <w:r>
-        <w:t>Dockerfile</w:t>
-      </w:r>
-      <w:proofErr w:type="spellEnd"/>
-      <w:r>
-        <w:t xml:space="preserve"> from the input to the project directory:</w:t>
+      <w:r>
+        <w:t>Examining the pom.xml file:</w:t>
       </w:r>
     </w:p>
     <w:p>
       <w:r>
         <w:drawing>
-          <wp:inline distT="0" distB="0" distL="0" distR="0" wp14:anchorId="4B872F3A" wp14:editId="16FAE9B7">
-            <wp:extent cx="5972810" cy="796925"/>
-            <wp:effectExtent l="0" t="0" r="8890" b="3175"/>
-            <wp:docPr id="2" name="Picture 2"/>
+          <wp:inline distT="0" distB="0" distL="0" distR="0" wp14:anchorId="420E530B" wp14:editId="0A5FE605">
+            <wp:extent cx="5972400" cy="4132800"/>
+            <wp:effectExtent l="0" t="0" r="0" b="1270"/>
+            <wp:docPr id="3" name="Picture 3"/>
             <wp:cNvGraphicFramePr>
               <a:graphicFrameLocks xmlns:a="http://schemas.openxmlformats.org/drawingml/2006/main" noChangeAspect="1"/>
             </wp:cNvGraphicFramePr>
@@ -726,7 +758,7 @@
                   <pic:spPr>
                     <a:xfrm>
                       <a:off x="0" y="0"/>
-                      <a:ext cx="5972810" cy="796925"/>
+                      <a:ext cx="5972400" cy="4132800"/>
                     </a:xfrm>
                     <a:prstGeom prst="rect">
                       <a:avLst/>
@@ -739,26 +771,155 @@
         </w:drawing>
       </w:r>
     </w:p>
-    <w:p>
-      <w:r>
-        <w:t xml:space="preserve">Have a look at the </w:t>
+    <w:p/>
+    <w:p/>
+    <w:p>
+      <w:pPr>
+        <w:rPr>
+          <w:b/>
+        </w:rPr>
+      </w:pPr>
+      <w:r>
+        <w:rPr>
+          <w:b/>
+        </w:rPr>
+        <w:t xml:space="preserve">Step 2: add the </w:t>
       </w:r>
       <w:proofErr w:type="spellStart"/>
       <w:r>
+        <w:rPr>
+          <w:b/>
+        </w:rPr>
         <w:t>Dockerfile</w:t>
       </w:r>
       <w:proofErr w:type="spellEnd"/>
+    </w:p>
+    <w:p>
+      <w:r>
+        <w:t xml:space="preserve">In order to build a Docker container, we need a file named </w:t>
+      </w:r>
+      <w:proofErr w:type="spellStart"/>
+      <w:r>
+        <w:t>Dockerfile</w:t>
+      </w:r>
+      <w:proofErr w:type="spellEnd"/>
+      <w:r>
+        <w:t xml:space="preserve"> that specifies the container. </w:t>
+      </w:r>
+    </w:p>
+    <w:p>
+      <w:r>
+        <w:t xml:space="preserve">Copy the </w:t>
+      </w:r>
+      <w:proofErr w:type="spellStart"/>
+      <w:r>
+        <w:t>Dockerfile</w:t>
+      </w:r>
+      <w:proofErr w:type="spellEnd"/>
+      <w:r>
+        <w:t xml:space="preserve"> from the </w:t>
+      </w:r>
+      <w:r>
+        <w:rPr>
+          <w:i/>
+        </w:rPr>
+        <w:t>input</w:t>
+      </w:r>
+      <w:r>
+        <w:t xml:space="preserve"> to the project directory </w:t>
+      </w:r>
+      <w:r>
+        <w:rPr>
+          <w:i/>
+        </w:rPr>
+        <w:t>lab 4/</w:t>
+      </w:r>
+      <w:proofErr w:type="spellStart"/>
+      <w:r>
+        <w:rPr>
+          <w:i/>
+        </w:rPr>
+        <w:t>dronebuzzers</w:t>
+      </w:r>
+      <w:proofErr w:type="spellEnd"/>
       <w:r>
         <w:t>:</w:t>
       </w:r>
     </w:p>
     <w:p>
       <w:r>
+        <w:t xml:space="preserve">In a terminal window, navigate to the directory </w:t>
+      </w:r>
+      <w:r>
+        <w:rPr>
+          <w:rFonts w:ascii="Courier New" w:hAnsi="Courier New" w:cs="Courier New"/>
+          <w:sz w:val="18"/>
+        </w:rPr>
+        <w:t>lab 4/</w:t>
+      </w:r>
+      <w:proofErr w:type="spellStart"/>
+      <w:r>
+        <w:rPr>
+          <w:rFonts w:ascii="Courier New" w:hAnsi="Courier New" w:cs="Courier New"/>
+          <w:sz w:val="18"/>
+        </w:rPr>
+        <w:t>dronebuzzers</w:t>
+      </w:r>
+      <w:proofErr w:type="spellEnd"/>
+      <w:r>
+        <w:t>. Then perform a copy action</w:t>
+      </w:r>
+    </w:p>
+    <w:p>
+      <w:pPr>
+        <w:rPr>
+          <w:rFonts w:ascii="Courier New" w:hAnsi="Courier New" w:cs="Courier New"/>
+          <w:sz w:val="18"/>
+        </w:rPr>
+      </w:pPr>
+      <w:proofErr w:type="spellStart"/>
+      <w:r>
+        <w:rPr>
+          <w:rFonts w:ascii="Courier New" w:hAnsi="Courier New" w:cs="Courier New"/>
+          <w:sz w:val="18"/>
+        </w:rPr>
+        <w:t>cp</w:t>
+      </w:r>
+      <w:proofErr w:type="spellEnd"/>
+      <w:r>
+        <w:rPr>
+          <w:rFonts w:ascii="Courier New" w:hAnsi="Courier New" w:cs="Courier New"/>
+          <w:sz w:val="18"/>
+        </w:rPr>
+        <w:t xml:space="preserve"> ../input/</w:t>
+      </w:r>
+      <w:proofErr w:type="spellStart"/>
+      <w:r>
+        <w:rPr>
+          <w:rFonts w:ascii="Courier New" w:hAnsi="Courier New" w:cs="Courier New"/>
+          <w:sz w:val="18"/>
+        </w:rPr>
+        <w:t>Dockerfile</w:t>
+      </w:r>
+      <w:proofErr w:type="spellEnd"/>
+      <w:r>
+        <w:rPr>
+          <w:rFonts w:ascii="Courier New" w:hAnsi="Courier New" w:cs="Courier New"/>
+          <w:sz w:val="18"/>
+        </w:rPr>
+        <w:t xml:space="preserve"> .</w:t>
+      </w:r>
+    </w:p>
+    <w:p>
+      <w:r>
+        <w:rPr>
+          <w:noProof/>
+        </w:rPr>
         <w:drawing>
-          <wp:inline distT="0" distB="0" distL="0" distR="0" wp14:anchorId="43CDD73A" wp14:editId="1C18A624">
-            <wp:extent cx="5972810" cy="1033145"/>
-            <wp:effectExtent l="0" t="0" r="8890" b="0"/>
-            <wp:docPr id="4" name="Picture 4"/>
+          <wp:inline distT="0" distB="0" distL="0" distR="0" wp14:anchorId="4B872F3A" wp14:editId="16FAE9B7">
+            <wp:extent cx="5972810" cy="796925"/>
+            <wp:effectExtent l="0" t="0" r="8890" b="3175"/>
+            <wp:docPr id="2" name="Picture 2"/>
             <wp:cNvGraphicFramePr>
               <a:graphicFrameLocks xmlns:a="http://schemas.openxmlformats.org/drawingml/2006/main" noChangeAspect="1"/>
             </wp:cNvGraphicFramePr>
@@ -778,7 +939,7 @@
                   <pic:spPr>
                     <a:xfrm>
                       <a:off x="0" y="0"/>
-                      <a:ext cx="5972810" cy="1033145"/>
+                      <a:ext cx="5972810" cy="796925"/>
                     </a:xfrm>
                     <a:prstGeom prst="rect">
                       <a:avLst/>
@@ -793,7 +954,7 @@
     </w:p>
     <w:p>
       <w:r>
-        <w:t xml:space="preserve">The keywords in the </w:t>
+        <w:t xml:space="preserve">Have a look at the </w:t>
       </w:r>
       <w:proofErr w:type="spellStart"/>
       <w:r>
@@ -804,243 +965,16 @@
         <w:t>:</w:t>
       </w:r>
     </w:p>
-    <w:tbl>
-      <w:tblPr>
-        <w:tblStyle w:val="MediumShading1-Accent5"/>
-        <w:tblW w:w="0" w:type="auto"/>
-        <w:tblLook w:val="04A0" w:firstRow="1" w:lastRow="0" w:firstColumn="1" w:lastColumn="0" w:noHBand="0" w:noVBand="1"/>
-      </w:tblPr>
-      <w:tblGrid>
-        <w:gridCol w:w="1668"/>
-        <w:gridCol w:w="5953"/>
-      </w:tblGrid>
-      <w:tr>
-        <w:trPr>
-          <w:cnfStyle w:val="100000000000" w:firstRow="1" w:lastRow="0" w:firstColumn="0" w:lastColumn="0" w:oddVBand="0" w:evenVBand="0" w:oddHBand="0" w:evenHBand="0" w:firstRowFirstColumn="0" w:firstRowLastColumn="0" w:lastRowFirstColumn="0" w:lastRowLastColumn="0"/>
-        </w:trPr>
-        <w:tc>
-          <w:tcPr>
-            <w:cnfStyle w:val="001000000000" w:firstRow="0" w:lastRow="0" w:firstColumn="1" w:lastColumn="0" w:oddVBand="0" w:evenVBand="0" w:oddHBand="0" w:evenHBand="0" w:firstRowFirstColumn="0" w:firstRowLastColumn="0" w:lastRowFirstColumn="0" w:lastRowLastColumn="0"/>
-            <w:tcW w:w="1668" w:type="dxa"/>
-          </w:tcPr>
-          <w:p>
-            <w:r>
-              <w:t>Keyword</w:t>
-            </w:r>
-          </w:p>
-        </w:tc>
-        <w:tc>
-          <w:tcPr>
-            <w:tcW w:w="5953" w:type="dxa"/>
-          </w:tcPr>
-          <w:p>
-            <w:pPr>
-              <w:cnfStyle w:val="100000000000" w:firstRow="1" w:lastRow="0" w:firstColumn="0" w:lastColumn="0" w:oddVBand="0" w:evenVBand="0" w:oddHBand="0" w:evenHBand="0" w:firstRowFirstColumn="0" w:firstRowLastColumn="0" w:lastRowFirstColumn="0" w:lastRowLastColumn="0"/>
-            </w:pPr>
-            <w:r>
-              <w:t>Meaning</w:t>
-            </w:r>
-          </w:p>
-        </w:tc>
-      </w:tr>
-      <w:tr>
-        <w:trPr>
-          <w:cnfStyle w:val="000000100000" w:firstRow="0" w:lastRow="0" w:firstColumn="0" w:lastColumn="0" w:oddVBand="0" w:evenVBand="0" w:oddHBand="1" w:evenHBand="0" w:firstRowFirstColumn="0" w:firstRowLastColumn="0" w:lastRowFirstColumn="0" w:lastRowLastColumn="0"/>
-        </w:trPr>
-        <w:tc>
-          <w:tcPr>
-            <w:cnfStyle w:val="001000000000" w:firstRow="0" w:lastRow="0" w:firstColumn="1" w:lastColumn="0" w:oddVBand="0" w:evenVBand="0" w:oddHBand="0" w:evenHBand="0" w:firstRowFirstColumn="0" w:firstRowLastColumn="0" w:lastRowFirstColumn="0" w:lastRowLastColumn="0"/>
-            <w:tcW w:w="1668" w:type="dxa"/>
-          </w:tcPr>
-          <w:p>
-            <w:r>
-              <w:t>FROM</w:t>
-            </w:r>
-          </w:p>
-        </w:tc>
-        <w:tc>
-          <w:tcPr>
-            <w:tcW w:w="5953" w:type="dxa"/>
-          </w:tcPr>
-          <w:p>
-            <w:pPr>
-              <w:cnfStyle w:val="000000100000" w:firstRow="0" w:lastRow="0" w:firstColumn="0" w:lastColumn="0" w:oddVBand="0" w:evenVBand="0" w:oddHBand="1" w:evenHBand="0" w:firstRowFirstColumn="0" w:firstRowLastColumn="0" w:lastRowFirstColumn="0" w:lastRowLastColumn="0"/>
-            </w:pPr>
-            <w:r>
-              <w:t>sets the base image for the container</w:t>
-            </w:r>
-          </w:p>
-        </w:tc>
-      </w:tr>
-      <w:tr>
-        <w:trPr>
-          <w:cnfStyle w:val="000000010000" w:firstRow="0" w:lastRow="0" w:firstColumn="0" w:lastColumn="0" w:oddVBand="0" w:evenVBand="0" w:oddHBand="0" w:evenHBand="1" w:firstRowFirstColumn="0" w:firstRowLastColumn="0" w:lastRowFirstColumn="0" w:lastRowLastColumn="0"/>
-        </w:trPr>
-        <w:tc>
-          <w:tcPr>
-            <w:cnfStyle w:val="001000000000" w:firstRow="0" w:lastRow="0" w:firstColumn="1" w:lastColumn="0" w:oddVBand="0" w:evenVBand="0" w:oddHBand="0" w:evenHBand="0" w:firstRowFirstColumn="0" w:firstRowLastColumn="0" w:lastRowFirstColumn="0" w:lastRowLastColumn="0"/>
-            <w:tcW w:w="1668" w:type="dxa"/>
-          </w:tcPr>
-          <w:p>
-            <w:r>
-              <w:t>VOLUME</w:t>
-            </w:r>
-          </w:p>
-        </w:tc>
-        <w:tc>
-          <w:tcPr>
-            <w:tcW w:w="5953" w:type="dxa"/>
-          </w:tcPr>
-          <w:p>
-            <w:pPr>
-              <w:cnfStyle w:val="000000010000" w:firstRow="0" w:lastRow="0" w:firstColumn="0" w:lastColumn="0" w:oddVBand="0" w:evenVBand="0" w:oddHBand="0" w:evenHBand="1" w:firstRowFirstColumn="0" w:firstRowLastColumn="0" w:lastRowFirstColumn="0" w:lastRowLastColumn="0"/>
-            </w:pPr>
-            <w:r>
-              <w:t>external mounted volume</w:t>
-            </w:r>
-          </w:p>
-        </w:tc>
-      </w:tr>
-      <w:tr>
-        <w:trPr>
-          <w:cnfStyle w:val="000000100000" w:firstRow="0" w:lastRow="0" w:firstColumn="0" w:lastColumn="0" w:oddVBand="0" w:evenVBand="0" w:oddHBand="1" w:evenHBand="0" w:firstRowFirstColumn="0" w:firstRowLastColumn="0" w:lastRowFirstColumn="0" w:lastRowLastColumn="0"/>
-        </w:trPr>
-        <w:tc>
-          <w:tcPr>
-            <w:cnfStyle w:val="001000000000" w:firstRow="0" w:lastRow="0" w:firstColumn="1" w:lastColumn="0" w:oddVBand="0" w:evenVBand="0" w:oddHBand="0" w:evenHBand="0" w:firstRowFirstColumn="0" w:firstRowLastColumn="0" w:lastRowFirstColumn="0" w:lastRowLastColumn="0"/>
-            <w:tcW w:w="1668" w:type="dxa"/>
-          </w:tcPr>
-          <w:p>
-            <w:r>
-              <w:t>ADD</w:t>
-            </w:r>
-          </w:p>
-        </w:tc>
-        <w:tc>
-          <w:tcPr>
-            <w:tcW w:w="5953" w:type="dxa"/>
-          </w:tcPr>
-          <w:p>
-            <w:pPr>
-              <w:cnfStyle w:val="000000100000" w:firstRow="0" w:lastRow="0" w:firstColumn="0" w:lastColumn="0" w:oddVBand="0" w:evenVBand="0" w:oddHBand="1" w:evenHBand="0" w:firstRowFirstColumn="0" w:firstRowLastColumn="0" w:lastRowFirstColumn="0" w:lastRowLastColumn="0"/>
-            </w:pPr>
-            <w:r>
-              <w:t>adds files/directories from the source to the container image</w:t>
-            </w:r>
-          </w:p>
-        </w:tc>
-      </w:tr>
-      <w:tr>
-        <w:trPr>
-          <w:cnfStyle w:val="000000010000" w:firstRow="0" w:lastRow="0" w:firstColumn="0" w:lastColumn="0" w:oddVBand="0" w:evenVBand="0" w:oddHBand="0" w:evenHBand="1" w:firstRowFirstColumn="0" w:firstRowLastColumn="0" w:lastRowFirstColumn="0" w:lastRowLastColumn="0"/>
-        </w:trPr>
-        <w:tc>
-          <w:tcPr>
-            <w:cnfStyle w:val="001000000000" w:firstRow="0" w:lastRow="0" w:firstColumn="1" w:lastColumn="0" w:oddVBand="0" w:evenVBand="0" w:oddHBand="0" w:evenHBand="0" w:firstRowFirstColumn="0" w:firstRowLastColumn="0" w:lastRowFirstColumn="0" w:lastRowLastColumn="0"/>
-            <w:tcW w:w="1668" w:type="dxa"/>
-          </w:tcPr>
-          <w:p>
-            <w:r>
-              <w:t>ENV</w:t>
-            </w:r>
-          </w:p>
-        </w:tc>
-        <w:tc>
-          <w:tcPr>
-            <w:tcW w:w="5953" w:type="dxa"/>
-          </w:tcPr>
-          <w:p>
-            <w:pPr>
-              <w:cnfStyle w:val="000000010000" w:firstRow="0" w:lastRow="0" w:firstColumn="0" w:lastColumn="0" w:oddVBand="0" w:evenVBand="0" w:oddHBand="0" w:evenHBand="1" w:firstRowFirstColumn="0" w:firstRowLastColumn="0" w:lastRowFirstColumn="0" w:lastRowLastColumn="0"/>
-            </w:pPr>
-            <w:r>
-              <w:t>environment variable</w:t>
-            </w:r>
-          </w:p>
-        </w:tc>
-      </w:tr>
-      <w:tr>
-        <w:trPr>
-          <w:cnfStyle w:val="000000100000" w:firstRow="0" w:lastRow="0" w:firstColumn="0" w:lastColumn="0" w:oddVBand="0" w:evenVBand="0" w:oddHBand="1" w:evenHBand="0" w:firstRowFirstColumn="0" w:firstRowLastColumn="0" w:lastRowFirstColumn="0" w:lastRowLastColumn="0"/>
-        </w:trPr>
-        <w:tc>
-          <w:tcPr>
-            <w:cnfStyle w:val="001000000000" w:firstRow="0" w:lastRow="0" w:firstColumn="1" w:lastColumn="0" w:oddVBand="0" w:evenVBand="0" w:oddHBand="0" w:evenHBand="0" w:firstRowFirstColumn="0" w:firstRowLastColumn="0" w:lastRowFirstColumn="0" w:lastRowLastColumn="0"/>
-            <w:tcW w:w="1668" w:type="dxa"/>
-          </w:tcPr>
-          <w:p>
-            <w:r>
-              <w:lastRenderedPageBreak/>
-              <w:t>ENTRYPOINT</w:t>
-            </w:r>
-          </w:p>
-        </w:tc>
-        <w:tc>
-          <w:tcPr>
-            <w:tcW w:w="5953" w:type="dxa"/>
-          </w:tcPr>
-          <w:p>
-            <w:pPr>
-              <w:cnfStyle w:val="000000100000" w:firstRow="0" w:lastRow="0" w:firstColumn="0" w:lastColumn="0" w:oddVBand="0" w:evenVBand="0" w:oddHBand="1" w:evenHBand="0" w:firstRowFirstColumn="0" w:firstRowLastColumn="0" w:lastRowFirstColumn="0" w:lastRowLastColumn="0"/>
-            </w:pPr>
-            <w:r>
-              <w:t>command that the container will run when started</w:t>
-            </w:r>
-          </w:p>
-        </w:tc>
-      </w:tr>
-    </w:tbl>
-    <w:p/>
-    <w:p>
-      <w:pPr>
-        <w:rPr>
-          <w:b/>
-        </w:rPr>
-      </w:pPr>
-      <w:r>
-        <w:rPr>
-          <w:b/>
-        </w:rPr>
-        <w:t>Step 3: build the container</w:t>
-      </w:r>
-    </w:p>
-    <w:p>
-      <w:r>
-        <w:t xml:space="preserve">The Docker container is built with the command </w:t>
-      </w:r>
-      <w:proofErr w:type="spellStart"/>
-      <w:r>
-        <w:rPr>
-          <w:rFonts w:ascii="Courier New" w:hAnsi="Courier New" w:cs="Courier New"/>
-          <w:sz w:val="18"/>
-        </w:rPr>
-        <w:t>mvn</w:t>
-      </w:r>
-      <w:proofErr w:type="spellEnd"/>
-      <w:r>
-        <w:rPr>
-          <w:rFonts w:ascii="Courier New" w:hAnsi="Courier New" w:cs="Courier New"/>
-          <w:sz w:val="18"/>
-        </w:rPr>
-        <w:t xml:space="preserve"> install </w:t>
-      </w:r>
-      <w:proofErr w:type="spellStart"/>
-      <w:r>
-        <w:rPr>
-          <w:rFonts w:ascii="Courier New" w:hAnsi="Courier New" w:cs="Courier New"/>
-          <w:sz w:val="18"/>
-        </w:rPr>
-        <w:t>dockerfile:build</w:t>
-      </w:r>
-      <w:proofErr w:type="spellEnd"/>
-    </w:p>
-    <w:p>
-      <w:r>
+    <w:p>
+      <w:r>
+        <w:rPr>
+          <w:noProof/>
+        </w:rPr>
         <w:drawing>
-          <wp:inline distT="0" distB="0" distL="0" distR="0" wp14:anchorId="51753B39" wp14:editId="67CC34FC">
-            <wp:extent cx="5972810" cy="2088515"/>
-            <wp:effectExtent l="0" t="0" r="8890" b="6985"/>
-            <wp:docPr id="5" name="Picture 5"/>
+          <wp:inline distT="0" distB="0" distL="0" distR="0" wp14:anchorId="43CDD73A" wp14:editId="1C18A624">
+            <wp:extent cx="5972810" cy="1033145"/>
+            <wp:effectExtent l="0" t="0" r="8890" b="0"/>
+            <wp:docPr id="4" name="Picture 4"/>
             <wp:cNvGraphicFramePr>
               <a:graphicFrameLocks xmlns:a="http://schemas.openxmlformats.org/drawingml/2006/main" noChangeAspect="1"/>
             </wp:cNvGraphicFramePr>
@@ -1060,7 +994,7 @@
                   <pic:spPr>
                     <a:xfrm>
                       <a:off x="0" y="0"/>
-                      <a:ext cx="5972810" cy="2088515"/>
+                      <a:ext cx="5972810" cy="1033145"/>
                     </a:xfrm>
                     <a:prstGeom prst="rect">
                       <a:avLst/>
@@ -1075,15 +1009,606 @@
     </w:p>
     <w:p>
       <w:r>
-        <w:t xml:space="preserve">Check that the Docker container is present with the command </w:t>
+        <w:t xml:space="preserve">The keywords in the </w:t>
       </w:r>
       <w:proofErr w:type="spellStart"/>
       <w:r>
+        <w:t>Dockerfile</w:t>
+      </w:r>
+      <w:proofErr w:type="spellEnd"/>
+      <w:r>
+        <w:t xml:space="preserve"> have the following meaning</w:t>
+      </w:r>
+      <w:r>
+        <w:t>:</w:t>
+      </w:r>
+    </w:p>
+    <w:tbl>
+      <w:tblPr>
+        <w:tblStyle w:val="MediumShading1-Accent5"/>
+        <w:tblW w:w="0" w:type="auto"/>
+        <w:tblLook w:val="04A0" w:firstRow="1" w:lastRow="0" w:firstColumn="1" w:lastColumn="0" w:noHBand="0" w:noVBand="1"/>
+      </w:tblPr>
+      <w:tblGrid>
+        <w:gridCol w:w="1504"/>
+        <w:gridCol w:w="8118"/>
+      </w:tblGrid>
+      <w:tr>
+        <w:trPr>
+          <w:cnfStyle w:val="100000000000" w:firstRow="1" w:lastRow="0" w:firstColumn="0" w:lastColumn="0" w:oddVBand="0" w:evenVBand="0" w:oddHBand="0" w:evenHBand="0" w:firstRowFirstColumn="0" w:firstRowLastColumn="0" w:lastRowFirstColumn="0" w:lastRowLastColumn="0"/>
+        </w:trPr>
+        <w:tc>
+          <w:tcPr>
+            <w:cnfStyle w:val="001000000000" w:firstRow="0" w:lastRow="0" w:firstColumn="1" w:lastColumn="0" w:oddVBand="0" w:evenVBand="0" w:oddHBand="0" w:evenHBand="0" w:firstRowFirstColumn="0" w:firstRowLastColumn="0" w:lastRowFirstColumn="0" w:lastRowLastColumn="0"/>
+            <w:tcW w:w="1504" w:type="dxa"/>
+          </w:tcPr>
+          <w:p>
+            <w:r>
+              <w:t>Keyword</w:t>
+            </w:r>
+          </w:p>
+        </w:tc>
+        <w:tc>
+          <w:tcPr>
+            <w:tcW w:w="8118" w:type="dxa"/>
+          </w:tcPr>
+          <w:p>
+            <w:pPr>
+              <w:cnfStyle w:val="100000000000" w:firstRow="1" w:lastRow="0" w:firstColumn="0" w:lastColumn="0" w:oddVBand="0" w:evenVBand="0" w:oddHBand="0" w:evenHBand="0" w:firstRowFirstColumn="0" w:firstRowLastColumn="0" w:lastRowFirstColumn="0" w:lastRowLastColumn="0"/>
+            </w:pPr>
+            <w:r>
+              <w:t>Meaning</w:t>
+            </w:r>
+          </w:p>
+        </w:tc>
+      </w:tr>
+      <w:tr>
+        <w:trPr>
+          <w:cnfStyle w:val="000000100000" w:firstRow="0" w:lastRow="0" w:firstColumn="0" w:lastColumn="0" w:oddVBand="0" w:evenVBand="0" w:oddHBand="1" w:evenHBand="0" w:firstRowFirstColumn="0" w:firstRowLastColumn="0" w:lastRowFirstColumn="0" w:lastRowLastColumn="0"/>
+        </w:trPr>
+        <w:tc>
+          <w:tcPr>
+            <w:cnfStyle w:val="001000000000" w:firstRow="0" w:lastRow="0" w:firstColumn="1" w:lastColumn="0" w:oddVBand="0" w:evenVBand="0" w:oddHBand="0" w:evenHBand="0" w:firstRowFirstColumn="0" w:firstRowLastColumn="0" w:lastRowFirstColumn="0" w:lastRowLastColumn="0"/>
+            <w:tcW w:w="1504" w:type="dxa"/>
+          </w:tcPr>
+          <w:p>
+            <w:r>
+              <w:t>FROM</w:t>
+            </w:r>
+          </w:p>
+        </w:tc>
+        <w:tc>
+          <w:tcPr>
+            <w:tcW w:w="8118" w:type="dxa"/>
+          </w:tcPr>
+          <w:p>
+            <w:pPr>
+              <w:cnfStyle w:val="000000100000" w:firstRow="0" w:lastRow="0" w:firstColumn="0" w:lastColumn="0" w:oddVBand="0" w:evenVBand="0" w:oddHBand="1" w:evenHBand="0" w:firstRowFirstColumn="0" w:firstRowLastColumn="0" w:lastRowFirstColumn="0" w:lastRowLastColumn="0"/>
+            </w:pPr>
+            <w:r>
+              <w:t>sets the base image for the container</w:t>
+            </w:r>
+            <w:r>
+              <w:t xml:space="preserve">. This means that our container will be built ‘on top of‘ the FROM container </w:t>
+            </w:r>
+          </w:p>
+        </w:tc>
+      </w:tr>
+      <w:tr>
+        <w:trPr>
+          <w:cnfStyle w:val="000000010000" w:firstRow="0" w:lastRow="0" w:firstColumn="0" w:lastColumn="0" w:oddVBand="0" w:evenVBand="0" w:oddHBand="0" w:evenHBand="1" w:firstRowFirstColumn="0" w:firstRowLastColumn="0" w:lastRowFirstColumn="0" w:lastRowLastColumn="0"/>
+        </w:trPr>
+        <w:tc>
+          <w:tcPr>
+            <w:cnfStyle w:val="001000000000" w:firstRow="0" w:lastRow="0" w:firstColumn="1" w:lastColumn="0" w:oddVBand="0" w:evenVBand="0" w:oddHBand="0" w:evenHBand="0" w:firstRowFirstColumn="0" w:firstRowLastColumn="0" w:lastRowFirstColumn="0" w:lastRowLastColumn="0"/>
+            <w:tcW w:w="1504" w:type="dxa"/>
+          </w:tcPr>
+          <w:p>
+            <w:r>
+              <w:t>VOLUME</w:t>
+            </w:r>
+          </w:p>
+        </w:tc>
+        <w:tc>
+          <w:tcPr>
+            <w:tcW w:w="8118" w:type="dxa"/>
+          </w:tcPr>
+          <w:p>
+            <w:pPr>
+              <w:cnfStyle w:val="000000010000" w:firstRow="0" w:lastRow="0" w:firstColumn="0" w:lastColumn="0" w:oddVBand="0" w:evenVBand="0" w:oddHBand="0" w:evenHBand="1" w:firstRowFirstColumn="0" w:firstRowLastColumn="0" w:lastRowFirstColumn="0" w:lastRowLastColumn="0"/>
+            </w:pPr>
+            <w:r>
+              <w:t>external mounted volume</w:t>
+            </w:r>
+            <w:r>
+              <w:t>. This makes the indicated volume write its data on the host machine</w:t>
+            </w:r>
+          </w:p>
+        </w:tc>
+      </w:tr>
+      <w:tr>
+        <w:trPr>
+          <w:cnfStyle w:val="000000100000" w:firstRow="0" w:lastRow="0" w:firstColumn="0" w:lastColumn="0" w:oddVBand="0" w:evenVBand="0" w:oddHBand="1" w:evenHBand="0" w:firstRowFirstColumn="0" w:firstRowLastColumn="0" w:lastRowFirstColumn="0" w:lastRowLastColumn="0"/>
+        </w:trPr>
+        <w:tc>
+          <w:tcPr>
+            <w:cnfStyle w:val="001000000000" w:firstRow="0" w:lastRow="0" w:firstColumn="1" w:lastColumn="0" w:oddVBand="0" w:evenVBand="0" w:oddHBand="0" w:evenHBand="0" w:firstRowFirstColumn="0" w:firstRowLastColumn="0" w:lastRowFirstColumn="0" w:lastRowLastColumn="0"/>
+            <w:tcW w:w="1504" w:type="dxa"/>
+          </w:tcPr>
+          <w:p>
+            <w:r>
+              <w:t>ADD</w:t>
+            </w:r>
+          </w:p>
+        </w:tc>
+        <w:tc>
+          <w:tcPr>
+            <w:tcW w:w="8118" w:type="dxa"/>
+          </w:tcPr>
+          <w:p>
+            <w:pPr>
+              <w:cnfStyle w:val="000000100000" w:firstRow="0" w:lastRow="0" w:firstColumn="0" w:lastColumn="0" w:oddVBand="0" w:evenVBand="0" w:oddHBand="1" w:evenHBand="0" w:firstRowFirstColumn="0" w:firstRowLastColumn="0" w:lastRowFirstColumn="0" w:lastRowLastColumn="0"/>
+            </w:pPr>
+            <w:r>
+              <w:t>adds files/directories from the source to the container image</w:t>
+            </w:r>
+          </w:p>
+        </w:tc>
+      </w:tr>
+      <w:tr>
+        <w:trPr>
+          <w:cnfStyle w:val="000000010000" w:firstRow="0" w:lastRow="0" w:firstColumn="0" w:lastColumn="0" w:oddVBand="0" w:evenVBand="0" w:oddHBand="0" w:evenHBand="1" w:firstRowFirstColumn="0" w:firstRowLastColumn="0" w:lastRowFirstColumn="0" w:lastRowLastColumn="0"/>
+        </w:trPr>
+        <w:tc>
+          <w:tcPr>
+            <w:cnfStyle w:val="001000000000" w:firstRow="0" w:lastRow="0" w:firstColumn="1" w:lastColumn="0" w:oddVBand="0" w:evenVBand="0" w:oddHBand="0" w:evenHBand="0" w:firstRowFirstColumn="0" w:firstRowLastColumn="0" w:lastRowFirstColumn="0" w:lastRowLastColumn="0"/>
+            <w:tcW w:w="1504" w:type="dxa"/>
+          </w:tcPr>
+          <w:p>
+            <w:r>
+              <w:t>ENV</w:t>
+            </w:r>
+          </w:p>
+        </w:tc>
+        <w:tc>
+          <w:tcPr>
+            <w:tcW w:w="8118" w:type="dxa"/>
+          </w:tcPr>
+          <w:p>
+            <w:pPr>
+              <w:cnfStyle w:val="000000010000" w:firstRow="0" w:lastRow="0" w:firstColumn="0" w:lastColumn="0" w:oddVBand="0" w:evenVBand="0" w:oddHBand="0" w:evenHBand="1" w:firstRowFirstColumn="0" w:firstRowLastColumn="0" w:lastRowFirstColumn="0" w:lastRowLastColumn="0"/>
+            </w:pPr>
+            <w:r>
+              <w:t>environment variable</w:t>
+            </w:r>
+          </w:p>
+        </w:tc>
+      </w:tr>
+      <w:tr>
+        <w:trPr>
+          <w:cnfStyle w:val="000000100000" w:firstRow="0" w:lastRow="0" w:firstColumn="0" w:lastColumn="0" w:oddVBand="0" w:evenVBand="0" w:oddHBand="1" w:evenHBand="0" w:firstRowFirstColumn="0" w:firstRowLastColumn="0" w:lastRowFirstColumn="0" w:lastRowLastColumn="0"/>
+        </w:trPr>
+        <w:tc>
+          <w:tcPr>
+            <w:cnfStyle w:val="001000000000" w:firstRow="0" w:lastRow="0" w:firstColumn="1" w:lastColumn="0" w:oddVBand="0" w:evenVBand="0" w:oddHBand="0" w:evenHBand="0" w:firstRowFirstColumn="0" w:firstRowLastColumn="0" w:lastRowFirstColumn="0" w:lastRowLastColumn="0"/>
+            <w:tcW w:w="1504" w:type="dxa"/>
+          </w:tcPr>
+          <w:p>
+            <w:r>
+              <w:t>ENTRYPOINT</w:t>
+            </w:r>
+          </w:p>
+        </w:tc>
+        <w:tc>
+          <w:tcPr>
+            <w:tcW w:w="8118" w:type="dxa"/>
+          </w:tcPr>
+          <w:p>
+            <w:pPr>
+              <w:cnfStyle w:val="000000100000" w:firstRow="0" w:lastRow="0" w:firstColumn="0" w:lastColumn="0" w:oddVBand="0" w:evenVBand="0" w:oddHBand="1" w:evenHBand="0" w:firstRowFirstColumn="0" w:firstRowLastColumn="0" w:lastRowFirstColumn="0" w:lastRowLastColumn="0"/>
+            </w:pPr>
+            <w:r>
+              <w:t>command that the container will run when started</w:t>
+            </w:r>
+          </w:p>
+        </w:tc>
+      </w:tr>
+    </w:tbl>
+    <w:p/>
+    <w:p>
+      <w:r>
+        <w:t>So for our container:</w:t>
+      </w:r>
+    </w:p>
+    <w:p/>
+    <w:tbl>
+      <w:tblPr>
+        <w:tblStyle w:val="MediumShading1-Accent5"/>
+        <w:tblW w:w="0" w:type="auto"/>
+        <w:tblLook w:val="04A0" w:firstRow="1" w:lastRow="0" w:firstColumn="1" w:lastColumn="0" w:noHBand="0" w:noVBand="1"/>
+      </w:tblPr>
+      <w:tblGrid>
+        <w:gridCol w:w="1563"/>
+        <w:gridCol w:w="3762"/>
+        <w:gridCol w:w="4297"/>
+      </w:tblGrid>
+      <w:tr>
+        <w:trPr>
+          <w:cnfStyle w:val="100000000000" w:firstRow="1" w:lastRow="0" w:firstColumn="0" w:lastColumn="0" w:oddVBand="0" w:evenVBand="0" w:oddHBand="0" w:evenHBand="0" w:firstRowFirstColumn="0" w:firstRowLastColumn="0" w:lastRowFirstColumn="0" w:lastRowLastColumn="0"/>
+        </w:trPr>
+        <w:tc>
+          <w:tcPr>
+            <w:cnfStyle w:val="001000000000" w:firstRow="0" w:lastRow="0" w:firstColumn="1" w:lastColumn="0" w:oddVBand="0" w:evenVBand="0" w:oddHBand="0" w:evenHBand="0" w:firstRowFirstColumn="0" w:firstRowLastColumn="0" w:lastRowFirstColumn="0" w:lastRowLastColumn="0"/>
+            <w:tcW w:w="1563" w:type="dxa"/>
+          </w:tcPr>
+          <w:p>
+            <w:r>
+              <w:t>Keyword</w:t>
+            </w:r>
+          </w:p>
+        </w:tc>
+        <w:tc>
+          <w:tcPr>
+            <w:tcW w:w="3762" w:type="dxa"/>
+          </w:tcPr>
+          <w:p>
+            <w:pPr>
+              <w:cnfStyle w:val="100000000000" w:firstRow="1" w:lastRow="0" w:firstColumn="0" w:lastColumn="0" w:oddVBand="0" w:evenVBand="0" w:oddHBand="0" w:evenHBand="0" w:firstRowFirstColumn="0" w:firstRowLastColumn="0" w:lastRowFirstColumn="0" w:lastRowLastColumn="0"/>
+            </w:pPr>
+            <w:r>
+              <w:t>Value</w:t>
+            </w:r>
+          </w:p>
+        </w:tc>
+        <w:tc>
+          <w:tcPr>
+            <w:tcW w:w="4297" w:type="dxa"/>
+          </w:tcPr>
+          <w:p>
+            <w:pPr>
+              <w:cnfStyle w:val="100000000000" w:firstRow="1" w:lastRow="0" w:firstColumn="0" w:lastColumn="0" w:oddVBand="0" w:evenVBand="0" w:oddHBand="0" w:evenHBand="0" w:firstRowFirstColumn="0" w:firstRowLastColumn="0" w:lastRowFirstColumn="0" w:lastRowLastColumn="0"/>
+            </w:pPr>
+            <w:r>
+              <w:t>Meaning</w:t>
+            </w:r>
+          </w:p>
+        </w:tc>
+      </w:tr>
+      <w:tr>
+        <w:trPr>
+          <w:cnfStyle w:val="000000100000" w:firstRow="0" w:lastRow="0" w:firstColumn="0" w:lastColumn="0" w:oddVBand="0" w:evenVBand="0" w:oddHBand="1" w:evenHBand="0" w:firstRowFirstColumn="0" w:firstRowLastColumn="0" w:lastRowFirstColumn="0" w:lastRowLastColumn="0"/>
+        </w:trPr>
+        <w:tc>
+          <w:tcPr>
+            <w:cnfStyle w:val="001000000000" w:firstRow="0" w:lastRow="0" w:firstColumn="1" w:lastColumn="0" w:oddVBand="0" w:evenVBand="0" w:oddHBand="0" w:evenHBand="0" w:firstRowFirstColumn="0" w:firstRowLastColumn="0" w:lastRowFirstColumn="0" w:lastRowLastColumn="0"/>
+            <w:tcW w:w="1563" w:type="dxa"/>
+          </w:tcPr>
+          <w:p>
+            <w:r>
+              <w:t>FROM</w:t>
+            </w:r>
+          </w:p>
+        </w:tc>
+        <w:tc>
+          <w:tcPr>
+            <w:tcW w:w="3762" w:type="dxa"/>
+          </w:tcPr>
+          <w:p>
+            <w:pPr>
+              <w:cnfStyle w:val="000000100000" w:firstRow="0" w:lastRow="0" w:firstColumn="0" w:lastColumn="0" w:oddVBand="0" w:evenVBand="0" w:oddHBand="1" w:evenHBand="0" w:firstRowFirstColumn="0" w:firstRowLastColumn="0" w:lastRowFirstColumn="0" w:lastRowLastColumn="0"/>
+            </w:pPr>
+            <w:r>
+              <w:t>openjdk:8-jdk-alpine</w:t>
+            </w:r>
+          </w:p>
+        </w:tc>
+        <w:tc>
+          <w:tcPr>
+            <w:tcW w:w="4297" w:type="dxa"/>
+          </w:tcPr>
+          <w:p>
+            <w:pPr>
+              <w:cnfStyle w:val="000000100000" w:firstRow="0" w:lastRow="0" w:firstColumn="0" w:lastColumn="0" w:oddVBand="0" w:evenVBand="0" w:oddHBand="1" w:evenHBand="0" w:firstRowFirstColumn="0" w:firstRowLastColumn="0" w:lastRowFirstColumn="0" w:lastRowLastColumn="0"/>
+            </w:pPr>
+            <w:r>
+              <w:t>base image for the container</w:t>
+            </w:r>
+            <w:r>
+              <w:t xml:space="preserve"> is </w:t>
+            </w:r>
+            <w:r>
+              <w:t>openjdk:8-jdk-alpine</w:t>
+            </w:r>
+          </w:p>
+        </w:tc>
+      </w:tr>
+      <w:tr>
+        <w:trPr>
+          <w:cnfStyle w:val="000000010000" w:firstRow="0" w:lastRow="0" w:firstColumn="0" w:lastColumn="0" w:oddVBand="0" w:evenVBand="0" w:oddHBand="0" w:evenHBand="1" w:firstRowFirstColumn="0" w:firstRowLastColumn="0" w:lastRowFirstColumn="0" w:lastRowLastColumn="0"/>
+        </w:trPr>
+        <w:tc>
+          <w:tcPr>
+            <w:cnfStyle w:val="001000000000" w:firstRow="0" w:lastRow="0" w:firstColumn="1" w:lastColumn="0" w:oddVBand="0" w:evenVBand="0" w:oddHBand="0" w:evenHBand="0" w:firstRowFirstColumn="0" w:firstRowLastColumn="0" w:lastRowFirstColumn="0" w:lastRowLastColumn="0"/>
+            <w:tcW w:w="1563" w:type="dxa"/>
+          </w:tcPr>
+          <w:p>
+            <w:r>
+              <w:lastRenderedPageBreak/>
+              <w:t>VOLUME</w:t>
+            </w:r>
+          </w:p>
+        </w:tc>
+        <w:tc>
+          <w:tcPr>
+            <w:tcW w:w="3762" w:type="dxa"/>
+          </w:tcPr>
+          <w:p>
+            <w:pPr>
+              <w:cnfStyle w:val="000000010000" w:firstRow="0" w:lastRow="0" w:firstColumn="0" w:lastColumn="0" w:oddVBand="0" w:evenVBand="0" w:oddHBand="0" w:evenHBand="1" w:firstRowFirstColumn="0" w:firstRowLastColumn="0" w:lastRowFirstColumn="0" w:lastRowLastColumn="0"/>
+            </w:pPr>
+            <w:r>
+              <w:t>/</w:t>
+            </w:r>
+            <w:proofErr w:type="spellStart"/>
+            <w:r>
+              <w:t>tmp</w:t>
+            </w:r>
+            <w:proofErr w:type="spellEnd"/>
+          </w:p>
+        </w:tc>
+        <w:tc>
+          <w:tcPr>
+            <w:tcW w:w="4297" w:type="dxa"/>
+          </w:tcPr>
+          <w:p>
+            <w:pPr>
+              <w:cnfStyle w:val="000000010000" w:firstRow="0" w:lastRow="0" w:firstColumn="0" w:lastColumn="0" w:oddVBand="0" w:evenVBand="0" w:oddHBand="0" w:evenHBand="1" w:firstRowFirstColumn="0" w:firstRowLastColumn="0" w:lastRowFirstColumn="0" w:lastRowLastColumn="0"/>
+            </w:pPr>
+            <w:r>
+              <w:t>The container’s /</w:t>
+            </w:r>
+            <w:proofErr w:type="spellStart"/>
+            <w:r>
+              <w:t>tmp</w:t>
+            </w:r>
+            <w:proofErr w:type="spellEnd"/>
+            <w:r>
+              <w:t xml:space="preserve"> volume will write its data to the host.  Unless explicitly defined otherwise during start-up of the container, the volume will end up in </w:t>
+            </w:r>
+            <w:r>
+              <w:rPr>
+                <w:rFonts w:ascii="Courier New" w:hAnsi="Courier New" w:cs="Courier New"/>
+                <w:sz w:val="20"/>
+              </w:rPr>
+              <w:t>/</w:t>
+            </w:r>
+            <w:proofErr w:type="spellStart"/>
+            <w:r>
+              <w:rPr>
+                <w:rFonts w:ascii="Courier New" w:hAnsi="Courier New" w:cs="Courier New"/>
+                <w:sz w:val="20"/>
+              </w:rPr>
+              <w:t>var</w:t>
+            </w:r>
+            <w:proofErr w:type="spellEnd"/>
+            <w:r>
+              <w:rPr>
+                <w:rFonts w:ascii="Courier New" w:hAnsi="Courier New" w:cs="Courier New"/>
+                <w:sz w:val="20"/>
+              </w:rPr>
+              <w:t>/lib/</w:t>
+            </w:r>
+            <w:proofErr w:type="spellStart"/>
+            <w:r>
+              <w:rPr>
+                <w:rFonts w:ascii="Courier New" w:hAnsi="Courier New" w:cs="Courier New"/>
+                <w:sz w:val="20"/>
+              </w:rPr>
+              <w:t>docker</w:t>
+            </w:r>
+            <w:proofErr w:type="spellEnd"/>
+            <w:r>
+              <w:rPr>
+                <w:rFonts w:ascii="Courier New" w:hAnsi="Courier New" w:cs="Courier New"/>
+                <w:sz w:val="20"/>
+              </w:rPr>
+              <w:t>/volumes</w:t>
+            </w:r>
+          </w:p>
+        </w:tc>
+      </w:tr>
+      <w:tr>
+        <w:trPr>
+          <w:cnfStyle w:val="000000100000" w:firstRow="0" w:lastRow="0" w:firstColumn="0" w:lastColumn="0" w:oddVBand="0" w:evenVBand="0" w:oddHBand="1" w:evenHBand="0" w:firstRowFirstColumn="0" w:firstRowLastColumn="0" w:lastRowFirstColumn="0" w:lastRowLastColumn="0"/>
+        </w:trPr>
+        <w:tc>
+          <w:tcPr>
+            <w:cnfStyle w:val="001000000000" w:firstRow="0" w:lastRow="0" w:firstColumn="1" w:lastColumn="0" w:oddVBand="0" w:evenVBand="0" w:oddHBand="0" w:evenHBand="0" w:firstRowFirstColumn="0" w:firstRowLastColumn="0" w:lastRowFirstColumn="0" w:lastRowLastColumn="0"/>
+            <w:tcW w:w="1563" w:type="dxa"/>
+          </w:tcPr>
+          <w:p>
+            <w:r>
+              <w:t>ADD</w:t>
+            </w:r>
+          </w:p>
+        </w:tc>
+        <w:tc>
+          <w:tcPr>
+            <w:tcW w:w="3762" w:type="dxa"/>
+          </w:tcPr>
+          <w:p>
+            <w:pPr>
+              <w:cnfStyle w:val="000000100000" w:firstRow="0" w:lastRow="0" w:firstColumn="0" w:lastColumn="0" w:oddVBand="0" w:evenVBand="0" w:oddHBand="1" w:evenHBand="0" w:firstRowFirstColumn="0" w:firstRowLastColumn="0" w:lastRowFirstColumn="0" w:lastRowLastColumn="0"/>
+            </w:pPr>
+            <w:r>
+              <w:t>target/dronebuzzers-rest-service-1.0.0.jar app.jar</w:t>
+            </w:r>
+          </w:p>
+        </w:tc>
+        <w:tc>
+          <w:tcPr>
+            <w:tcW w:w="4297" w:type="dxa"/>
+          </w:tcPr>
+          <w:p>
+            <w:pPr>
+              <w:cnfStyle w:val="000000100000" w:firstRow="0" w:lastRow="0" w:firstColumn="0" w:lastColumn="0" w:oddVBand="0" w:evenVBand="0" w:oddHBand="1" w:evenHBand="0" w:firstRowFirstColumn="0" w:firstRowLastColumn="0" w:lastRowFirstColumn="0" w:lastRowLastColumn="0"/>
+            </w:pPr>
+            <w:r>
+              <w:t xml:space="preserve">adds </w:t>
+            </w:r>
+            <w:r>
+              <w:t xml:space="preserve">the Spring Boot application to the </w:t>
+            </w:r>
+            <w:r>
+              <w:t>container image</w:t>
+            </w:r>
+            <w:r>
+              <w:t xml:space="preserve"> under the name app.jar</w:t>
+            </w:r>
+          </w:p>
+        </w:tc>
+      </w:tr>
+      <w:tr>
+        <w:trPr>
+          <w:cnfStyle w:val="000000010000" w:firstRow="0" w:lastRow="0" w:firstColumn="0" w:lastColumn="0" w:oddVBand="0" w:evenVBand="0" w:oddHBand="0" w:evenHBand="1" w:firstRowFirstColumn="0" w:firstRowLastColumn="0" w:lastRowFirstColumn="0" w:lastRowLastColumn="0"/>
+        </w:trPr>
+        <w:tc>
+          <w:tcPr>
+            <w:cnfStyle w:val="001000000000" w:firstRow="0" w:lastRow="0" w:firstColumn="1" w:lastColumn="0" w:oddVBand="0" w:evenVBand="0" w:oddHBand="0" w:evenHBand="0" w:firstRowFirstColumn="0" w:firstRowLastColumn="0" w:lastRowFirstColumn="0" w:lastRowLastColumn="0"/>
+            <w:tcW w:w="1563" w:type="dxa"/>
+          </w:tcPr>
+          <w:p>
+            <w:r>
+              <w:t>ENV</w:t>
+            </w:r>
+          </w:p>
+        </w:tc>
+        <w:tc>
+          <w:tcPr>
+            <w:tcW w:w="3762" w:type="dxa"/>
+          </w:tcPr>
+          <w:p>
+            <w:pPr>
+              <w:cnfStyle w:val="000000010000" w:firstRow="0" w:lastRow="0" w:firstColumn="0" w:lastColumn="0" w:oddVBand="0" w:evenVBand="0" w:oddHBand="0" w:evenHBand="1" w:firstRowFirstColumn="0" w:firstRowLastColumn="0" w:lastRowFirstColumn="0" w:lastRowLastColumn="0"/>
+            </w:pPr>
+            <w:r>
+              <w:t>JAVA_OPTS=""</w:t>
+            </w:r>
+          </w:p>
+        </w:tc>
+        <w:tc>
+          <w:tcPr>
+            <w:tcW w:w="4297" w:type="dxa"/>
+          </w:tcPr>
+          <w:p>
+            <w:pPr>
+              <w:cnfStyle w:val="000000010000" w:firstRow="0" w:lastRow="0" w:firstColumn="0" w:lastColumn="0" w:oddVBand="0" w:evenVBand="0" w:oddHBand="0" w:evenHBand="1" w:firstRowFirstColumn="0" w:firstRowLastColumn="0" w:lastRowFirstColumn="0" w:lastRowLastColumn="0"/>
+            </w:pPr>
+            <w:r>
+              <w:t>Sets the environment variable JAVA_OPTS to “” in the container</w:t>
+            </w:r>
+          </w:p>
+        </w:tc>
+      </w:tr>
+      <w:tr>
+        <w:trPr>
+          <w:cnfStyle w:val="000000100000" w:firstRow="0" w:lastRow="0" w:firstColumn="0" w:lastColumn="0" w:oddVBand="0" w:evenVBand="0" w:oddHBand="1" w:evenHBand="0" w:firstRowFirstColumn="0" w:firstRowLastColumn="0" w:lastRowFirstColumn="0" w:lastRowLastColumn="0"/>
+        </w:trPr>
+        <w:tc>
+          <w:tcPr>
+            <w:cnfStyle w:val="001000000000" w:firstRow="0" w:lastRow="0" w:firstColumn="1" w:lastColumn="0" w:oddVBand="0" w:evenVBand="0" w:oddHBand="0" w:evenHBand="0" w:firstRowFirstColumn="0" w:firstRowLastColumn="0" w:lastRowFirstColumn="0" w:lastRowLastColumn="0"/>
+            <w:tcW w:w="1563" w:type="dxa"/>
+          </w:tcPr>
+          <w:p>
+            <w:r>
+              <w:t>ENTRYPOINT</w:t>
+            </w:r>
+          </w:p>
+        </w:tc>
+        <w:tc>
+          <w:tcPr>
+            <w:tcW w:w="3762" w:type="dxa"/>
+          </w:tcPr>
+          <w:p>
+            <w:pPr>
+              <w:cnfStyle w:val="000000100000" w:firstRow="0" w:lastRow="0" w:firstColumn="0" w:lastColumn="0" w:oddVBand="0" w:evenVBand="0" w:oddHBand="1" w:evenHBand="0" w:firstRowFirstColumn="0" w:firstRowLastColumn="0" w:lastRowFirstColumn="0" w:lastRowLastColumn="0"/>
+            </w:pPr>
+            <w:r>
+              <w:t>[ "</w:t>
+            </w:r>
+            <w:proofErr w:type="spellStart"/>
+            <w:r>
+              <w:t>sh</w:t>
+            </w:r>
+            <w:proofErr w:type="spellEnd"/>
+            <w:r>
+              <w:t>", "-c", "java $JAVA_OPTS -</w:t>
+            </w:r>
+            <w:proofErr w:type="spellStart"/>
+            <w:r>
+              <w:t>Djava.security.egd</w:t>
+            </w:r>
+            <w:proofErr w:type="spellEnd"/>
+            <w:r>
+              <w:t>=file:/dev/./</w:t>
+            </w:r>
+            <w:proofErr w:type="spellStart"/>
+            <w:r>
+              <w:t>urandom</w:t>
+            </w:r>
+            <w:proofErr w:type="spellEnd"/>
+            <w:r>
+              <w:t xml:space="preserve"> -jar /app.jar" ]</w:t>
+            </w:r>
+          </w:p>
+        </w:tc>
+        <w:tc>
+          <w:tcPr>
+            <w:tcW w:w="4297" w:type="dxa"/>
+          </w:tcPr>
+          <w:p>
+            <w:pPr>
+              <w:cnfStyle w:val="000000100000" w:firstRow="0" w:lastRow="0" w:firstColumn="0" w:lastColumn="0" w:oddVBand="0" w:evenVBand="0" w:oddHBand="1" w:evenHBand="0" w:firstRowFirstColumn="0" w:firstRowLastColumn="0" w:lastRowFirstColumn="0" w:lastRowLastColumn="0"/>
+            </w:pPr>
+            <w:r>
+              <w:t>Upon start, the container will run a shell that executes our application (app.jar)</w:t>
+            </w:r>
+          </w:p>
+        </w:tc>
+      </w:tr>
+    </w:tbl>
+    <w:p/>
+    <w:p/>
+    <w:p>
+      <w:pPr>
+        <w:rPr>
+          <w:b/>
+        </w:rPr>
+      </w:pPr>
+      <w:r>
+        <w:rPr>
+          <w:b/>
+        </w:rPr>
+        <w:t>Step 3: build the container</w:t>
+      </w:r>
+    </w:p>
+    <w:p>
+      <w:r>
+        <w:t xml:space="preserve">The Docker container </w:t>
+      </w:r>
+      <w:r>
+        <w:t xml:space="preserve">image </w:t>
+      </w:r>
+      <w:r>
+        <w:t xml:space="preserve">is built with the command </w:t>
+      </w:r>
+      <w:proofErr w:type="spellStart"/>
+      <w:r>
         <w:rPr>
           <w:rFonts w:ascii="Courier New" w:hAnsi="Courier New" w:cs="Courier New"/>
           <w:sz w:val="18"/>
         </w:rPr>
-        <w:t>docker</w:t>
+        <w:t>mvn</w:t>
       </w:r>
       <w:proofErr w:type="spellEnd"/>
       <w:r>
@@ -1091,26 +1616,28 @@
           <w:rFonts w:ascii="Courier New" w:hAnsi="Courier New" w:cs="Courier New"/>
           <w:sz w:val="18"/>
         </w:rPr>
-        <w:t xml:space="preserve"> </w:t>
-      </w:r>
+        <w:t xml:space="preserve"> install </w:t>
+      </w:r>
+      <w:proofErr w:type="spellStart"/>
       <w:r>
         <w:rPr>
           <w:rFonts w:ascii="Courier New" w:hAnsi="Courier New" w:cs="Courier New"/>
           <w:sz w:val="18"/>
         </w:rPr>
-        <w:t>images</w:t>
-      </w:r>
-      <w:r>
-        <w:t>:</w:t>
-      </w:r>
-    </w:p>
-    <w:p>
-      <w:r>
+        <w:t>dockerfile:build</w:t>
+      </w:r>
+      <w:proofErr w:type="spellEnd"/>
+    </w:p>
+    <w:p>
+      <w:r>
+        <w:rPr>
+          <w:noProof/>
+        </w:rPr>
         <w:drawing>
-          <wp:inline distT="0" distB="0" distL="0" distR="0" wp14:anchorId="2F03CB2F" wp14:editId="5A377733">
-            <wp:extent cx="5972810" cy="1163955"/>
-            <wp:effectExtent l="0" t="0" r="8890" b="0"/>
-            <wp:docPr id="6" name="Picture 6"/>
+          <wp:inline distT="0" distB="0" distL="0" distR="0" wp14:anchorId="51753B39" wp14:editId="67CC34FC">
+            <wp:extent cx="5972810" cy="2088515"/>
+            <wp:effectExtent l="0" t="0" r="8890" b="6985"/>
+            <wp:docPr id="5" name="Picture 5"/>
             <wp:cNvGraphicFramePr>
               <a:graphicFrameLocks xmlns:a="http://schemas.openxmlformats.org/drawingml/2006/main" noChangeAspect="1"/>
             </wp:cNvGraphicFramePr>
@@ -1130,7 +1657,7 @@
                   <pic:spPr>
                     <a:xfrm>
                       <a:off x="0" y="0"/>
-                      <a:ext cx="5972810" cy="1163955"/>
+                      <a:ext cx="5972810" cy="2088515"/>
                     </a:xfrm>
                     <a:prstGeom prst="rect">
                       <a:avLst/>
@@ -1145,61 +1672,18 @@
     </w:p>
     <w:p/>
     <w:p>
-      <w:pPr>
-        <w:pStyle w:val="Heading1"/>
-        <w:numPr>
-          <w:ilvl w:val="0"/>
-          <w:numId w:val="1"/>
-        </w:numPr>
-        <w:rPr>
-          <w:rFonts w:asciiTheme="minorHAnsi" w:hAnsiTheme="minorHAnsi"/>
-        </w:rPr>
-      </w:pPr>
-      <w:r>
-        <w:rPr>
-          <w:rFonts w:asciiTheme="minorHAnsi" w:hAnsiTheme="minorHAnsi"/>
-        </w:rPr>
-        <w:t xml:space="preserve">Running </w:t>
-      </w:r>
-      <w:r>
-        <w:rPr>
-          <w:rFonts w:asciiTheme="minorHAnsi" w:hAnsiTheme="minorHAnsi"/>
-        </w:rPr>
-        <w:t>the Docker container</w:t>
-      </w:r>
-    </w:p>
-    <w:p/>
-    <w:p>
-      <w:r>
-        <w:t xml:space="preserve">Now, the container that we’ve built can be started with the </w:t>
-      </w:r>
-      <w:proofErr w:type="spellStart"/>
-      <w:r>
-        <w:rPr>
-          <w:rFonts w:ascii="Courier New" w:hAnsi="Courier New" w:cs="Courier New"/>
-          <w:sz w:val="18"/>
-        </w:rPr>
-        <w:t>docker</w:t>
-      </w:r>
-      <w:proofErr w:type="spellEnd"/>
-      <w:r>
-        <w:rPr>
-          <w:rFonts w:ascii="Courier New" w:hAnsi="Courier New" w:cs="Courier New"/>
-          <w:sz w:val="18"/>
-        </w:rPr>
-        <w:t xml:space="preserve"> run </w:t>
-      </w:r>
-      <w:r>
-        <w:t>command:</w:t>
-      </w:r>
-    </w:p>
-    <w:p>
-      <w:r>
+      <w:r>
+        <w:t>Near the end of the execution of the command, the Docker file execution is clearly visible:</w:t>
+      </w:r>
+    </w:p>
+    <w:p>
+      <w:r>
+        <w:lastRenderedPageBreak/>
         <w:drawing>
-          <wp:inline distT="0" distB="0" distL="0" distR="0" wp14:anchorId="7A612D9A" wp14:editId="7121D9F4">
-            <wp:extent cx="5972810" cy="1160780"/>
+          <wp:inline distT="0" distB="0" distL="0" distR="0" wp14:anchorId="3D21C33E" wp14:editId="4BEDD689">
+            <wp:extent cx="5972810" cy="4342130"/>
             <wp:effectExtent l="0" t="0" r="8890" b="1270"/>
-            <wp:docPr id="7" name="Picture 7"/>
+            <wp:docPr id="9" name="Picture 9"/>
             <wp:cNvGraphicFramePr>
               <a:graphicFrameLocks xmlns:a="http://schemas.openxmlformats.org/drawingml/2006/main" noChangeAspect="1"/>
             </wp:cNvGraphicFramePr>
@@ -1219,7 +1703,7 @@
                   <pic:spPr>
                     <a:xfrm>
                       <a:off x="0" y="0"/>
-                      <a:ext cx="5972810" cy="1160780"/>
+                      <a:ext cx="5972810" cy="4342130"/>
                     </a:xfrm>
                     <a:prstGeom prst="rect">
                       <a:avLst/>
@@ -1234,174 +1718,57 @@
     </w:p>
     <w:p>
       <w:r>
-        <w:lastRenderedPageBreak/>
-        <w:t>The command used was:</w:t>
-      </w:r>
-    </w:p>
-    <w:p>
-      <w:pPr>
+        <w:t>Check that the Docker container</w:t>
+      </w:r>
+      <w:r>
+        <w:t xml:space="preserve"> image</w:t>
+      </w:r>
+      <w:r>
+        <w:t xml:space="preserve"> </w:t>
+      </w:r>
+      <w:r>
+        <w:t xml:space="preserve">has been created </w:t>
+      </w:r>
+      <w:r>
+        <w:t xml:space="preserve">with the command </w:t>
+      </w:r>
+      <w:proofErr w:type="spellStart"/>
+      <w:r>
         <w:rPr>
           <w:rFonts w:ascii="Courier New" w:hAnsi="Courier New" w:cs="Courier New"/>
           <w:sz w:val="18"/>
         </w:rPr>
-      </w:pPr>
-      <w:proofErr w:type="spellStart"/>
+        <w:t>docker</w:t>
+      </w:r>
+      <w:proofErr w:type="spellEnd"/>
       <w:r>
         <w:rPr>
           <w:rFonts w:ascii="Courier New" w:hAnsi="Courier New" w:cs="Courier New"/>
           <w:sz w:val="18"/>
         </w:rPr>
-        <w:t>docker</w:t>
-      </w:r>
-      <w:proofErr w:type="spellEnd"/>
+        <w:t xml:space="preserve"> </w:t>
+      </w:r>
       <w:r>
         <w:rPr>
           <w:rFonts w:ascii="Courier New" w:hAnsi="Courier New" w:cs="Courier New"/>
           <w:sz w:val="18"/>
         </w:rPr>
-        <w:t xml:space="preserve"> run -d  --name </w:t>
-      </w:r>
-      <w:proofErr w:type="spellStart"/>
-      <w:r>
-        <w:rPr>
-          <w:rFonts w:ascii="Courier New" w:hAnsi="Courier New" w:cs="Courier New"/>
-          <w:sz w:val="18"/>
-        </w:rPr>
-        <w:t>dronebuzzers</w:t>
-      </w:r>
-      <w:proofErr w:type="spellEnd"/>
-      <w:r>
-        <w:rPr>
-          <w:rFonts w:ascii="Courier New" w:hAnsi="Courier New" w:cs="Courier New"/>
-          <w:sz w:val="18"/>
-        </w:rPr>
-        <w:t xml:space="preserve"> -p 8090:8090 </w:t>
-      </w:r>
-      <w:proofErr w:type="spellStart"/>
-      <w:r>
-        <w:rPr>
-          <w:rFonts w:ascii="Courier New" w:hAnsi="Courier New" w:cs="Courier New"/>
-          <w:sz w:val="18"/>
-        </w:rPr>
-        <w:t>docker</w:t>
-      </w:r>
-      <w:proofErr w:type="spellEnd"/>
-      <w:r>
-        <w:rPr>
-          <w:rFonts w:ascii="Courier New" w:hAnsi="Courier New" w:cs="Courier New"/>
-          <w:sz w:val="18"/>
-        </w:rPr>
-        <w:t>/</w:t>
-      </w:r>
-      <w:proofErr w:type="spellStart"/>
-      <w:r>
-        <w:rPr>
-          <w:rFonts w:ascii="Courier New" w:hAnsi="Courier New" w:cs="Courier New"/>
-          <w:sz w:val="18"/>
-        </w:rPr>
-        <w:t>dronebuzzers</w:t>
-      </w:r>
-      <w:proofErr w:type="spellEnd"/>
-      <w:r>
-        <w:rPr>
-          <w:rFonts w:ascii="Courier New" w:hAnsi="Courier New" w:cs="Courier New"/>
-          <w:sz w:val="18"/>
-        </w:rPr>
-        <w:t>-rest-service</w:t>
-      </w:r>
-    </w:p>
-    <w:p>
-      <w:pPr>
-        <w:pStyle w:val="ListParagraph"/>
-        <w:numPr>
-          <w:ilvl w:val="0"/>
-          <w:numId w:val="5"/>
-        </w:numPr>
-      </w:pPr>
-      <w:r>
-        <w:t>-d: the container runs in de-</w:t>
-      </w:r>
-      <w:proofErr w:type="spellStart"/>
-      <w:r>
-        <w:t>tached</w:t>
-      </w:r>
-      <w:proofErr w:type="spellEnd"/>
-      <w:r>
-        <w:t xml:space="preserve"> mode, i.e. in the background</w:t>
-      </w:r>
-    </w:p>
-    <w:p>
-      <w:pPr>
-        <w:pStyle w:val="ListParagraph"/>
-        <w:numPr>
-          <w:ilvl w:val="0"/>
-          <w:numId w:val="5"/>
-        </w:numPr>
-      </w:pPr>
-      <w:r>
-        <w:t xml:space="preserve">-p 8090:8090: specifies port exposure, i.e. how </w:t>
-      </w:r>
-      <w:r>
-        <w:t xml:space="preserve">a local host </w:t>
-      </w:r>
-      <w:r>
-        <w:t xml:space="preserve">port (first 8090)is mapped to </w:t>
-      </w:r>
-      <w:r>
-        <w:t xml:space="preserve">the internal container </w:t>
-      </w:r>
-      <w:r>
-        <w:t>port (second 8090)</w:t>
-      </w:r>
-    </w:p>
-    <w:p/>
-    <w:p>
-      <w:r>
-        <w:t>Should you want to stop the container:</w:t>
-      </w:r>
-      <w:r>
-        <w:t xml:space="preserve"> look up the Container ID with the </w:t>
-      </w:r>
-      <w:proofErr w:type="spellStart"/>
-      <w:r>
-        <w:t>docker</w:t>
-      </w:r>
-      <w:proofErr w:type="spellEnd"/>
-      <w:r>
-        <w:t xml:space="preserve"> </w:t>
-      </w:r>
-      <w:proofErr w:type="spellStart"/>
-      <w:r>
-        <w:t>ps</w:t>
-      </w:r>
-      <w:proofErr w:type="spellEnd"/>
-      <w:r>
-        <w:t xml:space="preserve"> command. Then stop the container with the </w:t>
-      </w:r>
-      <w:proofErr w:type="spellStart"/>
-      <w:r>
-        <w:t>docker</w:t>
-      </w:r>
-      <w:proofErr w:type="spellEnd"/>
-      <w:r>
-        <w:t xml:space="preserve"> stop command. </w:t>
-      </w:r>
-      <w:proofErr w:type="spellStart"/>
-      <w:r>
-        <w:t>Notic</w:t>
-      </w:r>
-      <w:proofErr w:type="spellEnd"/>
-      <w:r>
-        <w:t xml:space="preserve"> that you only have to enter the first couple of characters of the Container ID.</w:t>
-      </w:r>
-    </w:p>
-    <w:p>
-      <w:r>
+        <w:t>images</w:t>
+      </w:r>
+      <w:r>
+        <w:t>:</w:t>
+      </w:r>
+    </w:p>
+    <w:p>
+      <w:r>
+        <w:rPr>
+          <w:noProof/>
+        </w:rPr>
         <w:drawing>
-          <wp:inline distT="0" distB="0" distL="0" distR="0" wp14:anchorId="6DF48FCE" wp14:editId="00E82CF9">
-            <wp:extent cx="5972810" cy="488315"/>
-            <wp:effectExtent l="0" t="0" r="8890" b="6985"/>
-            <wp:docPr id="8" name="Picture 8"/>
+          <wp:inline distT="0" distB="0" distL="0" distR="0" wp14:anchorId="2F03CB2F" wp14:editId="5A377733">
+            <wp:extent cx="5972810" cy="1163955"/>
+            <wp:effectExtent l="0" t="0" r="8890" b="0"/>
+            <wp:docPr id="6" name="Picture 6"/>
             <wp:cNvGraphicFramePr>
               <a:graphicFrameLocks xmlns:a="http://schemas.openxmlformats.org/drawingml/2006/main" noChangeAspect="1"/>
             </wp:cNvGraphicFramePr>
@@ -1421,7 +1788,7 @@
                   <pic:spPr>
                     <a:xfrm>
                       <a:off x="0" y="0"/>
-                      <a:ext cx="5972810" cy="488315"/>
+                      <a:ext cx="5972810" cy="1163955"/>
                     </a:xfrm>
                     <a:prstGeom prst="rect">
                       <a:avLst/>
@@ -1434,22 +1801,6 @@
         </w:drawing>
       </w:r>
     </w:p>
-    <w:p>
-      <w:r>
-        <w:t xml:space="preserve">There is a good Docker cheat sheet: </w:t>
-      </w:r>
-      <w:hyperlink r:id="rId14" w:history="1">
-        <w:r>
-          <w:rPr>
-            <w:rStyle w:val="Hyperlink"/>
-          </w:rPr>
-          <w:t>https://github.com/wsargent/docker-cheat-sheet</w:t>
-        </w:r>
-      </w:hyperlink>
-      <w:r>
-        <w:t xml:space="preserve"> </w:t>
-      </w:r>
-    </w:p>
     <w:p/>
     <w:p>
       <w:pPr>
@@ -1466,28 +1817,287 @@
         <w:rPr>
           <w:rFonts w:asciiTheme="minorHAnsi" w:hAnsiTheme="minorHAnsi"/>
         </w:rPr>
-        <w:t>Testing the Docker container</w:t>
+        <w:t xml:space="preserve">Running </w:t>
+      </w:r>
+      <w:r>
+        <w:rPr>
+          <w:rFonts w:asciiTheme="minorHAnsi" w:hAnsiTheme="minorHAnsi"/>
+        </w:rPr>
+        <w:t>the Docker container</w:t>
       </w:r>
     </w:p>
     <w:p/>
     <w:p>
       <w:r>
-        <w:t>Once the container is up and running, we can test it. We will do that with the same postman tests from lab 3.</w:t>
-      </w:r>
-    </w:p>
-    <w:p>
-      <w:r>
-        <w:t xml:space="preserve">For testing, start Postman </w:t>
-      </w:r>
+        <w:t xml:space="preserve">Now, the container that we’ve built can be started with the </w:t>
+      </w:r>
+      <w:proofErr w:type="spellStart"/>
+      <w:r>
+        <w:rPr>
+          <w:rFonts w:ascii="Courier New" w:hAnsi="Courier New" w:cs="Courier New"/>
+          <w:sz w:val="18"/>
+        </w:rPr>
+        <w:t>docker</w:t>
+      </w:r>
+      <w:proofErr w:type="spellEnd"/>
+      <w:r>
+        <w:rPr>
+          <w:rFonts w:ascii="Courier New" w:hAnsi="Courier New" w:cs="Courier New"/>
+          <w:sz w:val="18"/>
+        </w:rPr>
+        <w:t xml:space="preserve"> run </w:t>
+      </w:r>
+      <w:r>
+        <w:t>command:</w:t>
+      </w:r>
+    </w:p>
+    <w:p>
       <w:r>
         <w:rPr>
           <w:noProof/>
         </w:rPr>
+        <w:lastRenderedPageBreak/>
         <w:drawing>
-          <wp:inline distT="0" distB="0" distL="0" distR="0" wp14:anchorId="0C742757" wp14:editId="5F15E8AE">
-            <wp:extent cx="262800" cy="266400"/>
-            <wp:effectExtent l="0" t="0" r="4445" b="635"/>
-            <wp:docPr id="53" name="Picture 53"/>
+          <wp:inline distT="0" distB="0" distL="0" distR="0" wp14:anchorId="7A612D9A" wp14:editId="7121D9F4">
+            <wp:extent cx="5972810" cy="1160780"/>
+            <wp:effectExtent l="0" t="0" r="8890" b="1270"/>
+            <wp:docPr id="7" name="Picture 7"/>
+            <wp:cNvGraphicFramePr>
+              <a:graphicFrameLocks xmlns:a="http://schemas.openxmlformats.org/drawingml/2006/main" noChangeAspect="1"/>
+            </wp:cNvGraphicFramePr>
+            <a:graphic xmlns:a="http://schemas.openxmlformats.org/drawingml/2006/main">
+              <a:graphicData uri="http://schemas.openxmlformats.org/drawingml/2006/picture">
+                <pic:pic xmlns:pic="http://schemas.openxmlformats.org/drawingml/2006/picture">
+                  <pic:nvPicPr>
+                    <pic:cNvPr id="0" name=""/>
+                    <pic:cNvPicPr/>
+                  </pic:nvPicPr>
+                  <pic:blipFill>
+                    <a:blip r:embed="rId14"/>
+                    <a:stretch>
+                      <a:fillRect/>
+                    </a:stretch>
+                  </pic:blipFill>
+                  <pic:spPr>
+                    <a:xfrm>
+                      <a:off x="0" y="0"/>
+                      <a:ext cx="5972810" cy="1160780"/>
+                    </a:xfrm>
+                    <a:prstGeom prst="rect">
+                      <a:avLst/>
+                    </a:prstGeom>
+                  </pic:spPr>
+                </pic:pic>
+              </a:graphicData>
+            </a:graphic>
+          </wp:inline>
+        </w:drawing>
+      </w:r>
+    </w:p>
+    <w:p>
+      <w:r>
+        <w:t xml:space="preserve">The command </w:t>
+      </w:r>
+      <w:r>
+        <w:t xml:space="preserve">to be </w:t>
+      </w:r>
+      <w:r>
+        <w:t>used:</w:t>
+      </w:r>
+    </w:p>
+    <w:p>
+      <w:pPr>
+        <w:rPr>
+          <w:rFonts w:ascii="Courier New" w:hAnsi="Courier New" w:cs="Courier New"/>
+          <w:sz w:val="18"/>
+        </w:rPr>
+      </w:pPr>
+      <w:proofErr w:type="spellStart"/>
+      <w:r>
+        <w:rPr>
+          <w:rFonts w:ascii="Courier New" w:hAnsi="Courier New" w:cs="Courier New"/>
+          <w:sz w:val="18"/>
+        </w:rPr>
+        <w:t>docker</w:t>
+      </w:r>
+      <w:proofErr w:type="spellEnd"/>
+      <w:r>
+        <w:rPr>
+          <w:rFonts w:ascii="Courier New" w:hAnsi="Courier New" w:cs="Courier New"/>
+          <w:sz w:val="18"/>
+        </w:rPr>
+        <w:t xml:space="preserve"> run -d  --name </w:t>
+      </w:r>
+      <w:proofErr w:type="spellStart"/>
+      <w:r>
+        <w:rPr>
+          <w:rFonts w:ascii="Courier New" w:hAnsi="Courier New" w:cs="Courier New"/>
+          <w:sz w:val="18"/>
+        </w:rPr>
+        <w:t>dronebuzzers</w:t>
+      </w:r>
+      <w:proofErr w:type="spellEnd"/>
+      <w:r>
+        <w:rPr>
+          <w:rFonts w:ascii="Courier New" w:hAnsi="Courier New" w:cs="Courier New"/>
+          <w:sz w:val="18"/>
+        </w:rPr>
+        <w:t xml:space="preserve"> -p 8090:8090 </w:t>
+      </w:r>
+      <w:proofErr w:type="spellStart"/>
+      <w:r>
+        <w:rPr>
+          <w:rFonts w:ascii="Courier New" w:hAnsi="Courier New" w:cs="Courier New"/>
+          <w:sz w:val="18"/>
+        </w:rPr>
+        <w:t>docker</w:t>
+      </w:r>
+      <w:proofErr w:type="spellEnd"/>
+      <w:r>
+        <w:rPr>
+          <w:rFonts w:ascii="Courier New" w:hAnsi="Courier New" w:cs="Courier New"/>
+          <w:sz w:val="18"/>
+        </w:rPr>
+        <w:t>/</w:t>
+      </w:r>
+      <w:proofErr w:type="spellStart"/>
+      <w:r>
+        <w:rPr>
+          <w:rFonts w:ascii="Courier New" w:hAnsi="Courier New" w:cs="Courier New"/>
+          <w:sz w:val="18"/>
+        </w:rPr>
+        <w:t>dronebuzzers</w:t>
+      </w:r>
+      <w:proofErr w:type="spellEnd"/>
+      <w:r>
+        <w:rPr>
+          <w:rFonts w:ascii="Courier New" w:hAnsi="Courier New" w:cs="Courier New"/>
+          <w:sz w:val="18"/>
+        </w:rPr>
+        <w:t>-rest-service</w:t>
+      </w:r>
+    </w:p>
+    <w:p>
+      <w:pPr>
+        <w:pStyle w:val="ListParagraph"/>
+        <w:numPr>
+          <w:ilvl w:val="0"/>
+          <w:numId w:val="5"/>
+        </w:numPr>
+      </w:pPr>
+      <w:r>
+        <w:t>-d: the container runs in de-</w:t>
+      </w:r>
+      <w:proofErr w:type="spellStart"/>
+      <w:r>
+        <w:t>tached</w:t>
+      </w:r>
+      <w:proofErr w:type="spellEnd"/>
+      <w:r>
+        <w:t xml:space="preserve"> mode, i.e. in the background</w:t>
+      </w:r>
+    </w:p>
+    <w:p>
+      <w:pPr>
+        <w:pStyle w:val="ListParagraph"/>
+        <w:numPr>
+          <w:ilvl w:val="0"/>
+          <w:numId w:val="5"/>
+        </w:numPr>
+      </w:pPr>
+      <w:r>
+        <w:t xml:space="preserve">-p 8090:8090: specifies port exposure, i.e. how </w:t>
+      </w:r>
+      <w:r>
+        <w:t xml:space="preserve">a local host </w:t>
+      </w:r>
+      <w:r>
+        <w:t xml:space="preserve">port (first 8090)is mapped to </w:t>
+      </w:r>
+      <w:r>
+        <w:t xml:space="preserve">the internal container </w:t>
+      </w:r>
+      <w:r>
+        <w:t>port (second 8090)</w:t>
+      </w:r>
+    </w:p>
+    <w:p>
+      <w:r>
+        <w:t>Note: if you still have a Spring Boot application running from Eclipse, listening to port 8090, then you will not be able to run the container; in that case, either stop the application in Eclipse to change the first 8090 in the command above in some other port number.</w:t>
+      </w:r>
+    </w:p>
+    <w:p>
+      <w:r>
+        <w:t xml:space="preserve">Should you </w:t>
+      </w:r>
+      <w:r>
+        <w:t xml:space="preserve">later on </w:t>
+      </w:r>
+      <w:r>
+        <w:t>want to stop the container:</w:t>
+      </w:r>
+      <w:r>
+        <w:t xml:space="preserve"> look up the Container ID with the </w:t>
+      </w:r>
+      <w:proofErr w:type="spellStart"/>
+      <w:r>
+        <w:rPr>
+          <w:i/>
+        </w:rPr>
+        <w:t>docker</w:t>
+      </w:r>
+      <w:proofErr w:type="spellEnd"/>
+      <w:r>
+        <w:rPr>
+          <w:i/>
+        </w:rPr>
+        <w:t xml:space="preserve"> </w:t>
+      </w:r>
+      <w:proofErr w:type="spellStart"/>
+      <w:r>
+        <w:rPr>
+          <w:i/>
+        </w:rPr>
+        <w:t>ps</w:t>
+      </w:r>
+      <w:proofErr w:type="spellEnd"/>
+      <w:r>
+        <w:t xml:space="preserve"> command. Then stop the container with the </w:t>
+      </w:r>
+      <w:proofErr w:type="spellStart"/>
+      <w:r>
+        <w:rPr>
+          <w:i/>
+        </w:rPr>
+        <w:t>docker</w:t>
+      </w:r>
+      <w:proofErr w:type="spellEnd"/>
+      <w:r>
+        <w:rPr>
+          <w:i/>
+        </w:rPr>
+        <w:t xml:space="preserve"> stop</w:t>
+      </w:r>
+      <w:r>
+        <w:t xml:space="preserve"> command. Notic</w:t>
+      </w:r>
+      <w:r>
+        <w:t>e</w:t>
+      </w:r>
+      <w:r>
+        <w:t xml:space="preserve"> that you only have to enter the first couple of characters of the Container ID.</w:t>
+      </w:r>
+    </w:p>
+    <w:p>
+      <w:r>
+        <w:rPr>
+          <w:noProof/>
+        </w:rPr>
+        <w:drawing>
+          <wp:inline distT="0" distB="0" distL="0" distR="0" wp14:anchorId="6DF48FCE" wp14:editId="00E82CF9">
+            <wp:extent cx="5972810" cy="488315"/>
+            <wp:effectExtent l="0" t="0" r="8890" b="6985"/>
+            <wp:docPr id="8" name="Picture 8"/>
             <wp:cNvGraphicFramePr>
               <a:graphicFrameLocks xmlns:a="http://schemas.openxmlformats.org/drawingml/2006/main" noChangeAspect="1"/>
             </wp:cNvGraphicFramePr>
@@ -1507,6 +2117,98 @@
                   <pic:spPr>
                     <a:xfrm>
                       <a:off x="0" y="0"/>
+                      <a:ext cx="5972810" cy="488315"/>
+                    </a:xfrm>
+                    <a:prstGeom prst="rect">
+                      <a:avLst/>
+                    </a:prstGeom>
+                  </pic:spPr>
+                </pic:pic>
+              </a:graphicData>
+            </a:graphic>
+          </wp:inline>
+        </w:drawing>
+      </w:r>
+    </w:p>
+    <w:p>
+      <w:r>
+        <w:t xml:space="preserve">There is a good Docker cheat sheet: </w:t>
+      </w:r>
+      <w:hyperlink r:id="rId16" w:history="1">
+        <w:r>
+          <w:rPr>
+            <w:rStyle w:val="Hyperlink"/>
+          </w:rPr>
+          <w:t>https://github.com/wsargent/docker-cheat-sheet</w:t>
+        </w:r>
+      </w:hyperlink>
+      <w:r>
+        <w:t xml:space="preserve"> </w:t>
+      </w:r>
+    </w:p>
+    <w:p/>
+    <w:p>
+      <w:pPr>
+        <w:pStyle w:val="Heading1"/>
+        <w:numPr>
+          <w:ilvl w:val="0"/>
+          <w:numId w:val="1"/>
+        </w:numPr>
+        <w:rPr>
+          <w:rFonts w:asciiTheme="minorHAnsi" w:hAnsiTheme="minorHAnsi"/>
+        </w:rPr>
+      </w:pPr>
+      <w:r>
+        <w:rPr>
+          <w:rFonts w:asciiTheme="minorHAnsi" w:hAnsiTheme="minorHAnsi"/>
+        </w:rPr>
+        <w:t>Testing the Docker container</w:t>
+      </w:r>
+    </w:p>
+    <w:p/>
+    <w:p>
+      <w:r>
+        <w:t>Once the container is up and running, we can test it.</w:t>
+      </w:r>
+      <w:r>
+        <w:t xml:space="preserve"> We will do that with the same P</w:t>
+      </w:r>
+      <w:r>
+        <w:t>ostman tests from lab 3.</w:t>
+      </w:r>
+    </w:p>
+    <w:p>
+      <w:r>
+        <w:t xml:space="preserve">For testing, start Postman </w:t>
+      </w:r>
+      <w:r>
+        <w:rPr>
+          <w:noProof/>
+        </w:rPr>
+        <w:drawing>
+          <wp:inline distT="0" distB="0" distL="0" distR="0" wp14:anchorId="0C742757" wp14:editId="5F15E8AE">
+            <wp:extent cx="262800" cy="266400"/>
+            <wp:effectExtent l="0" t="0" r="4445" b="635"/>
+            <wp:docPr id="53" name="Picture 53"/>
+            <wp:cNvGraphicFramePr>
+              <a:graphicFrameLocks xmlns:a="http://schemas.openxmlformats.org/drawingml/2006/main" noChangeAspect="1"/>
+            </wp:cNvGraphicFramePr>
+            <a:graphic xmlns:a="http://schemas.openxmlformats.org/drawingml/2006/main">
+              <a:graphicData uri="http://schemas.openxmlformats.org/drawingml/2006/picture">
+                <pic:pic xmlns:pic="http://schemas.openxmlformats.org/drawingml/2006/picture">
+                  <pic:nvPicPr>
+                    <pic:cNvPr id="0" name=""/>
+                    <pic:cNvPicPr/>
+                  </pic:nvPicPr>
+                  <pic:blipFill>
+                    <a:blip r:embed="rId17"/>
+                    <a:stretch>
+                      <a:fillRect/>
+                    </a:stretch>
+                  </pic:blipFill>
+                  <pic:spPr>
+                    <a:xfrm>
+                      <a:off x="0" y="0"/>
                       <a:ext cx="262800" cy="266400"/>
                     </a:xfrm>
                     <a:prstGeom prst="rect">
@@ -1533,7 +2235,13 @@
     </w:p>
     <w:p>
       <w:r>
-        <w:t>Test the interface with the last 5 operations:</w:t>
+        <w:t xml:space="preserve">Test the interface with the last 5 </w:t>
+      </w:r>
+      <w:r>
+        <w:t>requests in the Postman collection</w:t>
+      </w:r>
+      <w:r>
+        <w:t>:</w:t>
       </w:r>
     </w:p>
     <w:p>
@@ -1541,6 +2249,7 @@
         <w:rPr>
           <w:noProof/>
         </w:rPr>
+        <w:lastRenderedPageBreak/>
         <w:drawing>
           <wp:inline distT="0" distB="0" distL="0" distR="0" wp14:anchorId="668C3E44" wp14:editId="2D3D957D">
             <wp:extent cx="1454400" cy="1479600"/>
@@ -1557,7 +2266,7 @@
                     <pic:cNvPicPr/>
                   </pic:nvPicPr>
                   <pic:blipFill>
-                    <a:blip r:embed="rId16"/>
+                    <a:blip r:embed="rId18"/>
                     <a:stretch>
                       <a:fillRect/>
                     </a:stretch>
@@ -1577,11 +2286,31 @@
           </wp:inline>
         </w:drawing>
       </w:r>
+    </w:p>
+    <w:p>
+      <w:r>
+        <w:t xml:space="preserve">The responses in Postman will not look any different now they come from the </w:t>
+      </w:r>
+      <w:proofErr w:type="spellStart"/>
+      <w:r>
+        <w:t>SpringBoot</w:t>
+      </w:r>
+      <w:proofErr w:type="spellEnd"/>
+      <w:r>
+        <w:t xml:space="preserve"> application running inside a Docker container compared with before when the application was executed from within Eclipse. </w:t>
+      </w:r>
+    </w:p>
+    <w:p>
+      <w:r>
+        <w:t>At this moment, the container is running inside the same VM as Eclipse. However, we can move that container virtually anywhere (where we can run a Docker container) and access the REST API there.</w:t>
+      </w:r>
+    </w:p>
+    <w:p>
       <w:bookmarkStart w:id="0" w:name="_GoBack"/>
       <w:bookmarkEnd w:id="0"/>
     </w:p>
     <w:sectPr>
-      <w:headerReference w:type="default" r:id="rId17"/>
+      <w:headerReference w:type="default" r:id="rId19"/>
       <w:pgSz w:w="12240" w:h="15840"/>
       <w:pgMar w:top="1417" w:right="1417" w:bottom="1417" w:left="1417" w:header="708" w:footer="708" w:gutter="0"/>
       <w:cols w:space="708"/>
@@ -2275,6 +3004,118 @@
     </w:lvl>
   </w:abstractNum>
   <w:abstractNum w:abstractNumId="6">
+    <w:nsid w:val="55392DAB"/>
+    <w:multiLevelType w:val="hybridMultilevel"/>
+    <w:tmpl w:val="77E4C0A2"/>
+    <w:lvl w:ilvl="0" w:tplc="9C90C1AC">
+      <w:numFmt w:val="bullet"/>
+      <w:lvlText w:val="-"/>
+      <w:lvlJc w:val="left"/>
+      <w:pPr>
+        <w:ind w:left="720" w:hanging="360"/>
+      </w:pPr>
+      <w:rPr>
+        <w:rFonts w:ascii="Calibri" w:eastAsiaTheme="minorHAnsi" w:hAnsi="Calibri" w:cstheme="minorBidi" w:hint="default"/>
+      </w:rPr>
+    </w:lvl>
+    <w:lvl w:ilvl="1" w:tplc="04090003" w:tentative="1">
+      <w:start w:val="1"/>
+      <w:numFmt w:val="bullet"/>
+      <w:lvlText w:val="o"/>
+      <w:lvlJc w:val="left"/>
+      <w:pPr>
+        <w:ind w:left="1440" w:hanging="360"/>
+      </w:pPr>
+      <w:rPr>
+        <w:rFonts w:ascii="Courier New" w:hAnsi="Courier New" w:cs="Courier New" w:hint="default"/>
+      </w:rPr>
+    </w:lvl>
+    <w:lvl w:ilvl="2" w:tplc="04090005" w:tentative="1">
+      <w:start w:val="1"/>
+      <w:numFmt w:val="bullet"/>
+      <w:lvlText w:val=""/>
+      <w:lvlJc w:val="left"/>
+      <w:pPr>
+        <w:ind w:left="2160" w:hanging="360"/>
+      </w:pPr>
+      <w:rPr>
+        <w:rFonts w:ascii="Wingdings" w:hAnsi="Wingdings" w:hint="default"/>
+      </w:rPr>
+    </w:lvl>
+    <w:lvl w:ilvl="3" w:tplc="04090001" w:tentative="1">
+      <w:start w:val="1"/>
+      <w:numFmt w:val="bullet"/>
+      <w:lvlText w:val=""/>
+      <w:lvlJc w:val="left"/>
+      <w:pPr>
+        <w:ind w:left="2880" w:hanging="360"/>
+      </w:pPr>
+      <w:rPr>
+        <w:rFonts w:ascii="Symbol" w:hAnsi="Symbol" w:hint="default"/>
+      </w:rPr>
+    </w:lvl>
+    <w:lvl w:ilvl="4" w:tplc="04090003" w:tentative="1">
+      <w:start w:val="1"/>
+      <w:numFmt w:val="bullet"/>
+      <w:lvlText w:val="o"/>
+      <w:lvlJc w:val="left"/>
+      <w:pPr>
+        <w:ind w:left="3600" w:hanging="360"/>
+      </w:pPr>
+      <w:rPr>
+        <w:rFonts w:ascii="Courier New" w:hAnsi="Courier New" w:cs="Courier New" w:hint="default"/>
+      </w:rPr>
+    </w:lvl>
+    <w:lvl w:ilvl="5" w:tplc="04090005" w:tentative="1">
+      <w:start w:val="1"/>
+      <w:numFmt w:val="bullet"/>
+      <w:lvlText w:val=""/>
+      <w:lvlJc w:val="left"/>
+      <w:pPr>
+        <w:ind w:left="4320" w:hanging="360"/>
+      </w:pPr>
+      <w:rPr>
+        <w:rFonts w:ascii="Wingdings" w:hAnsi="Wingdings" w:hint="default"/>
+      </w:rPr>
+    </w:lvl>
+    <w:lvl w:ilvl="6" w:tplc="04090001" w:tentative="1">
+      <w:start w:val="1"/>
+      <w:numFmt w:val="bullet"/>
+      <w:lvlText w:val=""/>
+      <w:lvlJc w:val="left"/>
+      <w:pPr>
+        <w:ind w:left="5040" w:hanging="360"/>
+      </w:pPr>
+      <w:rPr>
+        <w:rFonts w:ascii="Symbol" w:hAnsi="Symbol" w:hint="default"/>
+      </w:rPr>
+    </w:lvl>
+    <w:lvl w:ilvl="7" w:tplc="04090003" w:tentative="1">
+      <w:start w:val="1"/>
+      <w:numFmt w:val="bullet"/>
+      <w:lvlText w:val="o"/>
+      <w:lvlJc w:val="left"/>
+      <w:pPr>
+        <w:ind w:left="5760" w:hanging="360"/>
+      </w:pPr>
+      <w:rPr>
+        <w:rFonts w:ascii="Courier New" w:hAnsi="Courier New" w:cs="Courier New" w:hint="default"/>
+      </w:rPr>
+    </w:lvl>
+    <w:lvl w:ilvl="8" w:tplc="04090005" w:tentative="1">
+      <w:start w:val="1"/>
+      <w:numFmt w:val="bullet"/>
+      <w:lvlText w:val=""/>
+      <w:lvlJc w:val="left"/>
+      <w:pPr>
+        <w:ind w:left="6480" w:hanging="360"/>
+      </w:pPr>
+      <w:rPr>
+        <w:rFonts w:ascii="Wingdings" w:hAnsi="Wingdings" w:hint="default"/>
+      </w:rPr>
+    </w:lvl>
+  </w:abstractNum>
+  <w:abstractNum w:abstractNumId="7">
     <w:nsid w:val="55974DBF"/>
     <w:multiLevelType w:val="hybridMultilevel"/>
     <w:tmpl w:val="81E6FC08"/>
@@ -2360,7 +3201,7 @@
       </w:pPr>
     </w:lvl>
   </w:abstractNum>
-  <w:abstractNum w:abstractNumId="7">
+  <w:abstractNum w:abstractNumId="8">
     <w:nsid w:val="5C9F0A11"/>
     <w:multiLevelType w:val="hybridMultilevel"/>
     <w:tmpl w:val="8550DE54"/>
@@ -2446,7 +3287,7 @@
       </w:pPr>
     </w:lvl>
   </w:abstractNum>
-  <w:abstractNum w:abstractNumId="8">
+  <w:abstractNum w:abstractNumId="9">
     <w:nsid w:val="635215AB"/>
     <w:multiLevelType w:val="hybridMultilevel"/>
     <w:tmpl w:val="C5AE17EE"/>
@@ -2535,7 +3376,7 @@
       </w:pPr>
     </w:lvl>
   </w:abstractNum>
-  <w:abstractNum w:abstractNumId="9">
+  <w:abstractNum w:abstractNumId="10">
     <w:nsid w:val="6C554DFE"/>
     <w:multiLevelType w:val="hybridMultilevel"/>
     <w:tmpl w:val="9DDEDED0"/>
@@ -2621,7 +3462,7 @@
       </w:pPr>
     </w:lvl>
   </w:abstractNum>
-  <w:abstractNum w:abstractNumId="10">
+  <w:abstractNum w:abstractNumId="11">
     <w:nsid w:val="72D5215E"/>
     <w:multiLevelType w:val="hybridMultilevel"/>
     <w:tmpl w:val="CFDA5A28"/>
@@ -2707,7 +3548,7 @@
       </w:pPr>
     </w:lvl>
   </w:abstractNum>
-  <w:abstractNum w:abstractNumId="11">
+  <w:abstractNum w:abstractNumId="12">
     <w:nsid w:val="7DDA7A44"/>
     <w:multiLevelType w:val="hybridMultilevel"/>
     <w:tmpl w:val="EC0078BA"/>
@@ -2797,10 +3638,10 @@
     </w:lvl>
   </w:abstractNum>
   <w:num w:numId="1">
-    <w:abstractNumId w:val="11"/>
+    <w:abstractNumId w:val="12"/>
   </w:num>
   <w:num w:numId="2">
-    <w:abstractNumId w:val="10"/>
+    <w:abstractNumId w:val="11"/>
   </w:num>
   <w:num w:numId="3">
     <w:abstractNumId w:val="1"/>
@@ -2815,10 +3656,10 @@
     <w:abstractNumId w:val="5"/>
   </w:num>
   <w:num w:numId="7">
-    <w:abstractNumId w:val="9"/>
+    <w:abstractNumId w:val="10"/>
   </w:num>
   <w:num w:numId="8">
-    <w:abstractNumId w:val="7"/>
+    <w:abstractNumId w:val="8"/>
   </w:num>
   <w:num w:numId="9">
     <w:abstractNumId w:val="0"/>
@@ -2827,10 +3668,10 @@
     <w:abstractNumId w:val="4"/>
   </w:num>
   <w:num w:numId="11">
-    <w:abstractNumId w:val="6"/>
+    <w:abstractNumId w:val="7"/>
   </w:num>
   <w:num w:numId="12">
-    <w:abstractNumId w:val="11"/>
+    <w:abstractNumId w:val="12"/>
     <w:lvlOverride w:ilvl="0">
       <w:lvl w:ilvl="0" w:tplc="0409000F">
         <w:start w:val="1"/>
@@ -2935,7 +3776,10 @@
     </w:lvlOverride>
   </w:num>
   <w:num w:numId="13">
-    <w:abstractNumId w:val="8"/>
+    <w:abstractNumId w:val="9"/>
+  </w:num>
+  <w:num w:numId="14">
+    <w:abstractNumId w:val="6"/>
   </w:num>
 </w:numbering>
 </file>

</xml_diff>